<commit_message>
Selected data from paper
</commit_message>
<xml_diff>
--- a/mainText/20200529_PaperTvoid_06.docx
+++ b/mainText/20200529_PaperTvoid_06.docx
@@ -1300,14 +1300,27 @@
       <w:r>
         <w:t xml:space="preserve">Figure </w:t>
       </w:r>
-      <w:fldSimple w:instr=" SEQ Figure \* ARABIC ">
-        <w:r>
-          <w:rPr>
-            <w:noProof/>
-          </w:rPr>
-          <w:t>1</w:t>
-        </w:r>
-      </w:fldSimple>
+      <w:r>
+        <w:fldChar w:fldCharType="begin"/>
+      </w:r>
+      <w:r>
+        <w:instrText xml:space="preserve"> SEQ Figure \* ARABIC </w:instrText>
+      </w:r>
+      <w:r>
+        <w:fldChar w:fldCharType="separate"/>
+      </w:r>
+      <w:r>
+        <w:rPr>
+          <w:noProof/>
+        </w:rPr>
+        <w:t>1</w:t>
+      </w:r>
+      <w:r>
+        <w:rPr>
+          <w:noProof/>
+        </w:rPr>
+        <w:fldChar w:fldCharType="end"/>
+      </w:r>
       <w:r>
         <w:t>.</w:t>
       </w:r>
@@ -2942,14 +2955,27 @@
       <w:r>
         <w:t xml:space="preserve">Figure </w:t>
       </w:r>
-      <w:fldSimple w:instr=" SEQ Figure \* ARABIC ">
-        <w:r>
-          <w:rPr>
-            <w:noProof/>
-          </w:rPr>
-          <w:t>2</w:t>
-        </w:r>
-      </w:fldSimple>
+      <w:r>
+        <w:fldChar w:fldCharType="begin"/>
+      </w:r>
+      <w:r>
+        <w:instrText xml:space="preserve"> SEQ Figure \* ARABIC </w:instrText>
+      </w:r>
+      <w:r>
+        <w:fldChar w:fldCharType="separate"/>
+      </w:r>
+      <w:r>
+        <w:rPr>
+          <w:noProof/>
+        </w:rPr>
+        <w:t>2</w:t>
+      </w:r>
+      <w:r>
+        <w:rPr>
+          <w:noProof/>
+        </w:rPr>
+        <w:fldChar w:fldCharType="end"/>
+      </w:r>
       <w:r>
         <w:t xml:space="preserve">: Relationship between R and </w:t>
       </w:r>
@@ -3987,14 +4013,27 @@
       <w:r>
         <w:t xml:space="preserve">Figure </w:t>
       </w:r>
-      <w:fldSimple w:instr=" SEQ Figure \* ARABIC ">
-        <w:r>
-          <w:rPr>
-            <w:noProof/>
-          </w:rPr>
-          <w:t>3</w:t>
-        </w:r>
-      </w:fldSimple>
+      <w:r>
+        <w:fldChar w:fldCharType="begin"/>
+      </w:r>
+      <w:r>
+        <w:instrText xml:space="preserve"> SEQ Figure \* ARABIC </w:instrText>
+      </w:r>
+      <w:r>
+        <w:fldChar w:fldCharType="separate"/>
+      </w:r>
+      <w:r>
+        <w:rPr>
+          <w:noProof/>
+        </w:rPr>
+        <w:t>3</w:t>
+      </w:r>
+      <w:r>
+        <w:rPr>
+          <w:noProof/>
+        </w:rPr>
+        <w:fldChar w:fldCharType="end"/>
+      </w:r>
       <w:r>
         <w:t xml:space="preserve">. Coordinate system with the shape description function </w:t>
       </w:r>
@@ -5197,6 +5236,18 @@
       <w:r>
         <w:t>measurement has to be involved in this procedure.</w:t>
       </w:r>
+      <w:r>
+        <w:t xml:space="preserve"> This is a formalized method which is equivalent to calibration free conversion approaches (Zattoni2009, </w:t>
+      </w:r>
+      <w:r>
+        <w:t xml:space="preserve">Eskelin2019, </w:t>
+      </w:r>
+      <w:r>
+        <w:t>deCarsalade2019)</w:t>
+      </w:r>
+      <w:r>
+        <w:t>.</w:t>
+      </w:r>
     </w:p>
     <w:p>
       <w:r>
@@ -5868,7 +5919,7 @@
         <w:rPr>
           <w:rFonts w:cs="Times New Roman"/>
         </w:rPr>
-        <w:t xml:space="preserve">ata have </w:t>
+        <w:t xml:space="preserve">ata </w:t>
       </w:r>
       <w:r>
         <w:rPr>
@@ -5886,13 +5937,13 @@
         <w:rPr>
           <w:rFonts w:cs="Times New Roman"/>
         </w:rPr>
-        <w:t xml:space="preserve"> in a standard csv-file format</w:t>
-      </w:r>
-      <w:r>
-        <w:rPr>
-          <w:rFonts w:cs="Times New Roman"/>
-        </w:rPr>
-        <w:t>.</w:t>
+        <w:t xml:space="preserve"> in a standard</w:t>
+      </w:r>
+      <w:r>
+        <w:rPr>
+          <w:rFonts w:cs="Times New Roman"/>
+        </w:rPr>
+        <w:t>ized csv-file format.</w:t>
       </w:r>
       <w:r>
         <w:rPr>
@@ -6056,14 +6107,27 @@
       <w:r>
         <w:t xml:space="preserve">Figure </w:t>
       </w:r>
-      <w:fldSimple w:instr=" SEQ Figure \* ARABIC ">
-        <w:r>
-          <w:rPr>
-            <w:noProof/>
-          </w:rPr>
-          <w:t>4</w:t>
-        </w:r>
-      </w:fldSimple>
+      <w:r>
+        <w:fldChar w:fldCharType="begin"/>
+      </w:r>
+      <w:r>
+        <w:instrText xml:space="preserve"> SEQ Figure \* ARABIC </w:instrText>
+      </w:r>
+      <w:r>
+        <w:fldChar w:fldCharType="separate"/>
+      </w:r>
+      <w:r>
+        <w:rPr>
+          <w:noProof/>
+        </w:rPr>
+        <w:t>4</w:t>
+      </w:r>
+      <w:r>
+        <w:rPr>
+          <w:noProof/>
+        </w:rPr>
+        <w:fldChar w:fldCharType="end"/>
+      </w:r>
       <w:r>
         <w:t>. User interface for the manual read</w:t>
       </w:r>
@@ -6130,7 +6194,25 @@
         <w:rPr>
           <w:rFonts w:cs="Times New Roman"/>
         </w:rPr>
-        <w:t>The source code of AF4Eval is obtainable via</w:t>
+        <w:t xml:space="preserve">AF4Eval is </w:t>
+      </w:r>
+      <w:r>
+        <w:rPr>
+          <w:rFonts w:cs="Times New Roman"/>
+        </w:rPr>
+        <w:t xml:space="preserve">written in C++14 and </w:t>
+      </w:r>
+      <w:r>
+        <w:rPr>
+          <w:rFonts w:cs="Times New Roman"/>
+        </w:rPr>
+        <w:t xml:space="preserve">its source code </w:t>
+      </w:r>
+      <w:r>
+        <w:rPr>
+          <w:rFonts w:cs="Times New Roman"/>
+        </w:rPr>
+        <w:t>obtainable via</w:t>
       </w:r>
       <w:r>
         <w:rPr>
@@ -6176,7 +6258,37 @@
         <w:rPr>
           <w:rFonts w:cs="Times New Roman"/>
         </w:rPr>
-        <w:t>Data shown in this report where obtained with a version compiled with g++ 6.3 under Debian Gnu/Linux 9.5.</w:t>
+        <w:t>Data shown in this report where obtained with a version compiled with g++</w:t>
+      </w:r>
+      <w:r>
+        <w:rPr>
+          <w:rFonts w:cs="Times New Roman"/>
+        </w:rPr>
+        <w:t xml:space="preserve"> 6.3 under Debian Gnu/Linux 9.5, using the framework Qt</w:t>
+      </w:r>
+      <w:r>
+        <w:rPr>
+          <w:rFonts w:cs="Times New Roman"/>
+        </w:rPr>
+        <w:t xml:space="preserve"> 5.7</w:t>
+      </w:r>
+      <w:r>
+        <w:rPr>
+          <w:rFonts w:cs="Times New Roman"/>
+        </w:rPr>
+        <w:t xml:space="preserve"> and the plotting library Qwt</w:t>
+      </w:r>
+      <w:r>
+        <w:rPr>
+          <w:rFonts w:cs="Times New Roman"/>
+        </w:rPr>
+        <w:t xml:space="preserve"> 6.1.2</w:t>
+      </w:r>
+      <w:r>
+        <w:rPr>
+          <w:rFonts w:cs="Times New Roman"/>
+        </w:rPr>
+        <w:t>(Rathmann).</w:t>
       </w:r>
     </w:p>
     <w:p>
@@ -9233,6 +9345,7 @@
         <w:rPr>
           <w:rFonts w:cs="Times New Roman"/>
         </w:rPr>
+        <w:lastRenderedPageBreak/>
         <w:t>In addition, an</w:t>
       </w:r>
       <w:r>
@@ -9458,7 +9571,6 @@
         <w:rPr>
           <w:rFonts w:cs="Times New Roman"/>
         </w:rPr>
-        <w:lastRenderedPageBreak/>
         <w:t xml:space="preserve">while conducting the assigned </w:t>
       </w:r>
       <w:r>
@@ -9759,16 +9871,7 @@
         <w:jc w:val="center"/>
       </w:pPr>
       <w:r>
-        <w:t xml:space="preserve">Table </w:t>
-      </w:r>
-      <w:r>
-        <w:t>3</w:t>
-      </w:r>
-      <w:r>
-        <w:t xml:space="preserve">: </w:t>
-      </w:r>
-      <w:r>
-        <w:t>Parameters used for calibration experiments</w:t>
+        <w:t>Table 3: Parameters used for calibration experiments</w:t>
       </w:r>
     </w:p>
     <w:tbl>
@@ -9807,7 +9910,7 @@
               <w:rPr>
                 <w:rFonts w:cs="Times New Roman"/>
               </w:rPr>
-              <w:t>Spacer</w:t>
+              <w:t>Parameter</w:t>
             </w:r>
           </w:p>
         </w:tc>
@@ -11417,16 +11520,7 @@
         <w:jc w:val="center"/>
       </w:pPr>
       <w:r>
-        <w:t xml:space="preserve">Table </w:t>
-      </w:r>
-      <w:r>
-        <w:t>4</w:t>
-      </w:r>
-      <w:r>
-        <w:t>:</w:t>
-      </w:r>
-      <w:r>
-        <w:t xml:space="preserve"> Results from calibration experiment</w:t>
+        <w:t>Table 4: Results from calibration experiment</w:t>
       </w:r>
       <w:r>
         <w:t>s</w:t>
@@ -11468,7 +11562,7 @@
               <w:rPr>
                 <w:rFonts w:cs="Times New Roman"/>
               </w:rPr>
-              <w:t>Spacer</w:t>
+              <w:t>Parameter</w:t>
             </w:r>
           </w:p>
         </w:tc>
@@ -12624,7 +12718,6 @@
         <w:rPr>
           <w:rFonts w:cs="Times New Roman"/>
         </w:rPr>
-        <w:lastRenderedPageBreak/>
         <w:t xml:space="preserve">Reproduction with </w:t>
       </w:r>
       <w:r>
@@ -12653,13 +12746,7 @@
         <w:jc w:val="center"/>
       </w:pPr>
       <w:r>
-        <w:t xml:space="preserve">Table </w:t>
-      </w:r>
-      <w:r>
-        <w:t>4</w:t>
-      </w:r>
-      <w:r>
-        <w:t xml:space="preserve">: Parameters used for calibration </w:t>
+        <w:t xml:space="preserve">Table 4: Parameters used for calibration </w:t>
       </w:r>
       <w:r>
         <w:t>calculations</w:t>
@@ -12704,7 +12791,7 @@
               <w:rPr>
                 <w:rFonts w:cs="Times New Roman"/>
               </w:rPr>
-              <w:t>Spacer</w:t>
+              <w:t>Parameter</w:t>
             </w:r>
           </w:p>
         </w:tc>
@@ -12727,22 +12814,8 @@
             <w:r>
               <w:rPr>
                 <w:rFonts w:cs="Times New Roman"/>
-                <w:i/>
-              </w:rPr>
-              <w:t>L</w:t>
-            </w:r>
-            <w:r>
-              <w:rPr>
-                <w:rFonts w:cs="Times New Roman"/>
-                <w:vertAlign w:val="subscript"/>
-              </w:rPr>
-              <w:t>1</w:t>
-            </w:r>
-            <w:r>
-              <w:rPr>
-                <w:rFonts w:cs="Times New Roman"/>
-              </w:rPr>
-              <w:t xml:space="preserve"> / mm</w:t>
+              </w:rPr>
+              <w:t>Gold1 [Jochem]</w:t>
             </w:r>
           </w:p>
         </w:tc>
@@ -12765,14 +12838,104 @@
             <w:r>
               <w:rPr>
                 <w:rFonts w:cs="Times New Roman"/>
-                <w:i/>
-              </w:rPr>
-              <w:t>L</w:t>
-            </w:r>
-            <w:r>
-              <w:rPr>
-                <w:rFonts w:cs="Times New Roman"/>
-                <w:vertAlign w:val="subscript"/>
+              </w:rPr>
+              <w:t>Gold 2 [Zattoni]</w:t>
+            </w:r>
+          </w:p>
+        </w:tc>
+        <w:tc>
+          <w:tcPr>
+            <w:tcW w:w="1336" w:type="dxa"/>
+            <w:tcBorders>
+              <w:left w:val="nil"/>
+              <w:bottom w:val="single" w:sz="4" w:space="0" w:color="auto"/>
+              <w:right w:val="nil"/>
+            </w:tcBorders>
+          </w:tcPr>
+          <w:p>
+            <w:pPr>
+              <w:jc w:val="center"/>
+              <w:rPr>
+                <w:rFonts w:cs="Times New Roman"/>
+              </w:rPr>
+            </w:pPr>
+            <w:r>
+              <w:rPr>
+                <w:rFonts w:cs="Times New Roman"/>
+              </w:rPr>
+              <w:t>Gold 3</w:t>
+            </w:r>
+          </w:p>
+          <w:p>
+            <w:pPr>
+              <w:jc w:val="center"/>
+              <w:rPr>
+                <w:rFonts w:cs="Times New Roman"/>
+              </w:rPr>
+            </w:pPr>
+            <w:r>
+              <w:rPr>
+                <w:rFonts w:cs="Times New Roman"/>
+              </w:rPr>
+              <w:t>[Zattoni]</w:t>
+            </w:r>
+          </w:p>
+        </w:tc>
+        <w:tc>
+          <w:tcPr>
+            <w:tcW w:w="1336" w:type="dxa"/>
+            <w:tcBorders>
+              <w:left w:val="nil"/>
+              <w:bottom w:val="single" w:sz="4" w:space="0" w:color="auto"/>
+              <w:right w:val="nil"/>
+            </w:tcBorders>
+          </w:tcPr>
+          <w:p>
+            <w:pPr>
+              <w:jc w:val="center"/>
+              <w:rPr>
+                <w:rFonts w:cs="Times New Roman"/>
+              </w:rPr>
+            </w:pPr>
+            <w:r>
+              <w:rPr>
+                <w:rFonts w:cs="Times New Roman"/>
+              </w:rPr>
+              <w:t>QD 1 [</w:t>
+            </w:r>
+            <w:r>
+              <w:rPr>
+                <w:rFonts w:cs="Times New Roman"/>
+              </w:rPr>
+              <w:t>Zattoni]</w:t>
+            </w:r>
+          </w:p>
+        </w:tc>
+        <w:tc>
+          <w:tcPr>
+            <w:tcW w:w="1336" w:type="dxa"/>
+            <w:tcBorders>
+              <w:left w:val="nil"/>
+              <w:bottom w:val="single" w:sz="4" w:space="0" w:color="auto"/>
+              <w:right w:val="nil"/>
+            </w:tcBorders>
+          </w:tcPr>
+          <w:p>
+            <w:pPr>
+              <w:jc w:val="center"/>
+              <w:rPr>
+                <w:rFonts w:cs="Times New Roman"/>
+              </w:rPr>
+            </w:pPr>
+            <w:r>
+              <w:rPr>
+                <w:rFonts w:cs="Times New Roman"/>
+              </w:rPr>
+              <w:t xml:space="preserve">QD </w:t>
+            </w:r>
+            <w:r>
+              <w:rPr>
+                <w:rFonts w:cs="Times New Roman"/>
               </w:rPr>
               <w:t>2</w:t>
             </w:r>
@@ -12780,7 +12943,7 @@
               <w:rPr>
                 <w:rFonts w:cs="Times New Roman"/>
               </w:rPr>
-              <w:t xml:space="preserve"> / mm</w:t>
+              <w:t xml:space="preserve"> [Zattoni]</w:t>
             </w:r>
           </w:p>
         </w:tc>
@@ -12803,136 +12966,20 @@
             <w:r>
               <w:rPr>
                 <w:rFonts w:cs="Times New Roman"/>
-                <w:i/>
-              </w:rPr>
-              <w:t>L</w:t>
-            </w:r>
-            <w:r>
-              <w:rPr>
-                <w:rFonts w:cs="Times New Roman"/>
-                <w:vertAlign w:val="subscript"/>
-              </w:rPr>
-              <w:t>3</w:t>
-            </w:r>
-            <w:r>
-              <w:rPr>
-                <w:rFonts w:cs="Times New Roman"/>
-              </w:rPr>
-              <w:t xml:space="preserve"> / mm</w:t>
-            </w:r>
-          </w:p>
-        </w:tc>
-        <w:tc>
-          <w:tcPr>
-            <w:tcW w:w="1336" w:type="dxa"/>
-            <w:tcBorders>
-              <w:left w:val="nil"/>
-              <w:bottom w:val="single" w:sz="4" w:space="0" w:color="auto"/>
-              <w:right w:val="nil"/>
-            </w:tcBorders>
-          </w:tcPr>
-          <w:p>
-            <w:pPr>
-              <w:jc w:val="center"/>
-              <w:rPr>
-                <w:rFonts w:cs="Times New Roman"/>
-              </w:rPr>
-            </w:pPr>
-            <w:r>
-              <w:rPr>
-                <w:rFonts w:cs="Times New Roman"/>
-                <w:i/>
-              </w:rPr>
-              <w:t>b</w:t>
-            </w:r>
-            <w:r>
-              <w:rPr>
-                <w:rFonts w:cs="Times New Roman"/>
-                <w:vertAlign w:val="subscript"/>
-              </w:rPr>
-              <w:t>0</w:t>
-            </w:r>
-            <w:r>
-              <w:rPr>
-                <w:rFonts w:cs="Times New Roman"/>
-              </w:rPr>
-              <w:t xml:space="preserve"> / mm</w:t>
-            </w:r>
-          </w:p>
-        </w:tc>
-        <w:tc>
-          <w:tcPr>
-            <w:tcW w:w="1336" w:type="dxa"/>
-            <w:tcBorders>
-              <w:left w:val="nil"/>
-              <w:bottom w:val="single" w:sz="4" w:space="0" w:color="auto"/>
-              <w:right w:val="nil"/>
-            </w:tcBorders>
-          </w:tcPr>
-          <w:p>
-            <w:pPr>
-              <w:jc w:val="center"/>
-              <w:rPr>
-                <w:rFonts w:cs="Times New Roman"/>
-              </w:rPr>
-            </w:pPr>
-            <w:r>
-              <w:rPr>
-                <w:rFonts w:cs="Times New Roman"/>
-                <w:i/>
-              </w:rPr>
-              <w:t>b</w:t>
-            </w:r>
-            <w:r>
-              <w:rPr>
-                <w:rFonts w:cs="Times New Roman"/>
-                <w:vertAlign w:val="subscript"/>
-              </w:rPr>
-              <w:t>L</w:t>
-            </w:r>
-            <w:r>
-              <w:rPr>
-                <w:rFonts w:cs="Times New Roman"/>
-              </w:rPr>
-              <w:t xml:space="preserve"> / mm</w:t>
-            </w:r>
-          </w:p>
-        </w:tc>
-        <w:tc>
-          <w:tcPr>
-            <w:tcW w:w="1336" w:type="dxa"/>
-            <w:tcBorders>
-              <w:left w:val="nil"/>
-              <w:bottom w:val="single" w:sz="4" w:space="0" w:color="auto"/>
-              <w:right w:val="nil"/>
-            </w:tcBorders>
-          </w:tcPr>
-          <w:p>
-            <w:pPr>
-              <w:jc w:val="center"/>
-              <w:rPr>
-                <w:rFonts w:cs="Times New Roman"/>
-              </w:rPr>
-            </w:pPr>
-            <w:r>
-              <w:rPr>
-                <w:rFonts w:cs="Times New Roman"/>
-                <w:i/>
-              </w:rPr>
-              <w:t>w</w:t>
-            </w:r>
-            <w:r>
-              <w:rPr>
-                <w:rFonts w:cs="Times New Roman"/>
-                <w:vertAlign w:val="subscript"/>
-              </w:rPr>
-              <w:t>Spacer</w:t>
-            </w:r>
-            <w:r>
-              <w:rPr>
-                <w:rFonts w:cs="Times New Roman"/>
-              </w:rPr>
-              <w:t xml:space="preserve"> / µm</w:t>
+              </w:rPr>
+              <w:t xml:space="preserve">QD </w:t>
+            </w:r>
+            <w:r>
+              <w:rPr>
+                <w:rFonts w:cs="Times New Roman"/>
+              </w:rPr>
+              <w:t xml:space="preserve">3 </w:t>
+            </w:r>
+            <w:r>
+              <w:rPr>
+                <w:rFonts w:cs="Times New Roman"/>
+              </w:rPr>
+              <w:t>[Zattoni]</w:t>
             </w:r>
           </w:p>
         </w:tc>
@@ -14524,13 +14571,1187 @@
         <w:jc w:val="center"/>
       </w:pPr>
       <w:r>
-        <w:t xml:space="preserve">Table 4: </w:t>
-      </w:r>
-      <w:r>
-        <w:t xml:space="preserve">Results for calibration </w:t>
-      </w:r>
-      <w:r>
-        <w:t>experiments with literature data</w:t>
+        <w:t>Table 4: Results for calibration experiments with literature data</w:t>
+      </w:r>
+    </w:p>
+    <w:tbl>
+      <w:tblPr>
+        <w:tblStyle w:val="TableGrid"/>
+        <w:tblW w:w="0" w:type="auto"/>
+        <w:tblLook w:val="04A0" w:firstRow="1" w:lastRow="0" w:firstColumn="1" w:lastColumn="0" w:noHBand="0" w:noVBand="1"/>
+      </w:tblPr>
+      <w:tblGrid>
+        <w:gridCol w:w="1335"/>
+        <w:gridCol w:w="1335"/>
+        <w:gridCol w:w="1020"/>
+        <w:gridCol w:w="1652"/>
+        <w:gridCol w:w="1336"/>
+        <w:gridCol w:w="1336"/>
+        <w:gridCol w:w="1336"/>
+      </w:tblGrid>
+      <w:tr>
+        <w:tc>
+          <w:tcPr>
+            <w:tcW w:w="1335" w:type="dxa"/>
+            <w:tcBorders>
+              <w:left w:val="nil"/>
+              <w:bottom w:val="single" w:sz="4" w:space="0" w:color="auto"/>
+              <w:right w:val="nil"/>
+            </w:tcBorders>
+          </w:tcPr>
+          <w:p>
+            <w:pPr>
+              <w:jc w:val="center"/>
+              <w:rPr>
+                <w:rFonts w:cs="Times New Roman"/>
+              </w:rPr>
+            </w:pPr>
+            <w:r>
+              <w:rPr>
+                <w:rFonts w:cs="Times New Roman"/>
+              </w:rPr>
+              <w:t>Parameter</w:t>
+            </w:r>
+          </w:p>
+        </w:tc>
+        <w:tc>
+          <w:tcPr>
+            <w:tcW w:w="2355" w:type="dxa"/>
+            <w:gridSpan w:val="2"/>
+            <w:tcBorders>
+              <w:left w:val="nil"/>
+              <w:bottom w:val="single" w:sz="4" w:space="0" w:color="auto"/>
+              <w:right w:val="nil"/>
+            </w:tcBorders>
+          </w:tcPr>
+          <w:p>
+            <w:pPr>
+              <w:jc w:val="center"/>
+              <w:rPr>
+                <w:rFonts w:cs="Times New Roman"/>
+              </w:rPr>
+            </w:pPr>
+            <w:r>
+              <w:rPr>
+                <w:rFonts w:cs="Times New Roman"/>
+              </w:rPr>
+              <w:t>Gold1 [Jochem]</w:t>
+            </w:r>
+          </w:p>
+        </w:tc>
+        <w:tc>
+          <w:tcPr>
+            <w:tcW w:w="2988" w:type="dxa"/>
+            <w:gridSpan w:val="2"/>
+            <w:tcBorders>
+              <w:left w:val="nil"/>
+              <w:bottom w:val="single" w:sz="4" w:space="0" w:color="auto"/>
+              <w:right w:val="nil"/>
+            </w:tcBorders>
+          </w:tcPr>
+          <w:p>
+            <w:pPr>
+              <w:jc w:val="center"/>
+              <w:rPr>
+                <w:rFonts w:cs="Times New Roman"/>
+              </w:rPr>
+            </w:pPr>
+            <w:r>
+              <w:rPr>
+                <w:rFonts w:cs="Times New Roman"/>
+              </w:rPr>
+              <w:t xml:space="preserve">Gold </w:t>
+            </w:r>
+            <w:r>
+              <w:rPr>
+                <w:rFonts w:cs="Times New Roman"/>
+              </w:rPr>
+              <w:t xml:space="preserve">2 </w:t>
+            </w:r>
+            <w:r>
+              <w:rPr>
+                <w:rFonts w:cs="Times New Roman"/>
+              </w:rPr>
+              <w:t>[Zattoni]</w:t>
+            </w:r>
+          </w:p>
+        </w:tc>
+        <w:tc>
+          <w:tcPr>
+            <w:tcW w:w="2672" w:type="dxa"/>
+            <w:gridSpan w:val="2"/>
+            <w:tcBorders>
+              <w:left w:val="nil"/>
+              <w:bottom w:val="single" w:sz="4" w:space="0" w:color="auto"/>
+              <w:right w:val="nil"/>
+            </w:tcBorders>
+          </w:tcPr>
+          <w:p>
+            <w:pPr>
+              <w:jc w:val="center"/>
+              <w:rPr>
+                <w:rFonts w:cs="Times New Roman"/>
+              </w:rPr>
+            </w:pPr>
+            <w:r>
+              <w:rPr>
+                <w:rFonts w:cs="Times New Roman"/>
+              </w:rPr>
+              <w:t xml:space="preserve">Gold 3 </w:t>
+            </w:r>
+            <w:r>
+              <w:rPr>
+                <w:rFonts w:cs="Times New Roman"/>
+              </w:rPr>
+              <w:t>[Zattoni]</w:t>
+            </w:r>
+          </w:p>
+        </w:tc>
+      </w:tr>
+      <w:tr>
+        <w:tc>
+          <w:tcPr>
+            <w:tcW w:w="1335" w:type="dxa"/>
+            <w:tcBorders>
+              <w:left w:val="nil"/>
+              <w:bottom w:val="nil"/>
+              <w:right w:val="nil"/>
+            </w:tcBorders>
+          </w:tcPr>
+          <w:p>
+            <w:pPr>
+              <w:jc w:val="both"/>
+              <w:rPr>
+                <w:rFonts w:cs="Times New Roman"/>
+              </w:rPr>
+            </w:pPr>
+          </w:p>
+        </w:tc>
+        <w:tc>
+          <w:tcPr>
+            <w:tcW w:w="1335" w:type="dxa"/>
+            <w:tcBorders>
+              <w:left w:val="nil"/>
+              <w:bottom w:val="nil"/>
+              <w:right w:val="nil"/>
+            </w:tcBorders>
+          </w:tcPr>
+          <w:p>
+            <w:pPr>
+              <w:rPr>
+                <w:rFonts w:cs="Times New Roman"/>
+                <w:i/>
+              </w:rPr>
+            </w:pPr>
+            <w:r>
+              <w:rPr>
+                <w:rFonts w:cs="Times New Roman"/>
+                <w:i/>
+              </w:rPr>
+              <w:t>w</w:t>
+            </w:r>
+          </w:p>
+        </w:tc>
+        <w:tc>
+          <w:tcPr>
+            <w:tcW w:w="1020" w:type="dxa"/>
+            <w:tcBorders>
+              <w:left w:val="nil"/>
+              <w:bottom w:val="nil"/>
+              <w:right w:val="nil"/>
+            </w:tcBorders>
+          </w:tcPr>
+          <w:p>
+            <w:pPr>
+              <w:rPr>
+                <w:rFonts w:cs="Times New Roman"/>
+                <w:i/>
+              </w:rPr>
+            </w:pPr>
+            <w:r>
+              <w:rPr>
+                <w:rFonts w:cs="Times New Roman"/>
+                <w:i/>
+              </w:rPr>
+              <w:t>V</w:t>
+            </w:r>
+          </w:p>
+        </w:tc>
+        <w:tc>
+          <w:tcPr>
+            <w:tcW w:w="1652" w:type="dxa"/>
+            <w:tcBorders>
+              <w:left w:val="nil"/>
+              <w:bottom w:val="nil"/>
+              <w:right w:val="nil"/>
+            </w:tcBorders>
+          </w:tcPr>
+          <w:p>
+            <w:pPr>
+              <w:rPr>
+                <w:rFonts w:cs="Times New Roman"/>
+                <w:i/>
+              </w:rPr>
+            </w:pPr>
+            <w:r>
+              <w:rPr>
+                <w:rFonts w:cs="Times New Roman"/>
+                <w:i/>
+              </w:rPr>
+              <w:t>w</w:t>
+            </w:r>
+          </w:p>
+        </w:tc>
+        <w:tc>
+          <w:tcPr>
+            <w:tcW w:w="1336" w:type="dxa"/>
+            <w:tcBorders>
+              <w:left w:val="nil"/>
+              <w:bottom w:val="nil"/>
+              <w:right w:val="nil"/>
+            </w:tcBorders>
+          </w:tcPr>
+          <w:p>
+            <w:pPr>
+              <w:rPr>
+                <w:rFonts w:cs="Times New Roman"/>
+                <w:i/>
+              </w:rPr>
+            </w:pPr>
+            <w:r>
+              <w:rPr>
+                <w:rFonts w:cs="Times New Roman"/>
+                <w:i/>
+              </w:rPr>
+              <w:t>V</w:t>
+            </w:r>
+          </w:p>
+        </w:tc>
+        <w:tc>
+          <w:tcPr>
+            <w:tcW w:w="1336" w:type="dxa"/>
+            <w:tcBorders>
+              <w:left w:val="nil"/>
+              <w:bottom w:val="nil"/>
+              <w:right w:val="nil"/>
+            </w:tcBorders>
+          </w:tcPr>
+          <w:p>
+            <w:pPr>
+              <w:rPr>
+                <w:rFonts w:cs="Times New Roman"/>
+                <w:i/>
+              </w:rPr>
+            </w:pPr>
+            <w:r>
+              <w:rPr>
+                <w:rFonts w:cs="Times New Roman"/>
+                <w:i/>
+              </w:rPr>
+              <w:t>w</w:t>
+            </w:r>
+          </w:p>
+        </w:tc>
+        <w:tc>
+          <w:tcPr>
+            <w:tcW w:w="1336" w:type="dxa"/>
+            <w:tcBorders>
+              <w:left w:val="nil"/>
+              <w:bottom w:val="nil"/>
+              <w:right w:val="nil"/>
+            </w:tcBorders>
+          </w:tcPr>
+          <w:p>
+            <w:pPr>
+              <w:rPr>
+                <w:rFonts w:cs="Times New Roman"/>
+                <w:i/>
+              </w:rPr>
+            </w:pPr>
+            <w:r>
+              <w:rPr>
+                <w:rFonts w:cs="Times New Roman"/>
+                <w:i/>
+              </w:rPr>
+              <w:t>V</w:t>
+            </w:r>
+          </w:p>
+        </w:tc>
+      </w:tr>
+      <w:tr>
+        <w:tc>
+          <w:tcPr>
+            <w:tcW w:w="1335" w:type="dxa"/>
+            <w:tcBorders>
+              <w:top w:val="nil"/>
+              <w:left w:val="nil"/>
+              <w:bottom w:val="nil"/>
+              <w:right w:val="nil"/>
+            </w:tcBorders>
+          </w:tcPr>
+          <w:p>
+            <w:pPr>
+              <w:jc w:val="both"/>
+              <w:rPr>
+                <w:rFonts w:cs="Times New Roman"/>
+              </w:rPr>
+            </w:pPr>
+            <w:r>
+              <w:rPr>
+                <w:rFonts w:cs="Times New Roman"/>
+              </w:rPr>
+              <w:t>Algo1</w:t>
+            </w:r>
+          </w:p>
+        </w:tc>
+        <w:tc>
+          <w:tcPr>
+            <w:tcW w:w="1335" w:type="dxa"/>
+            <w:tcBorders>
+              <w:top w:val="nil"/>
+              <w:left w:val="nil"/>
+              <w:bottom w:val="nil"/>
+              <w:right w:val="nil"/>
+            </w:tcBorders>
+          </w:tcPr>
+          <w:p>
+            <w:pPr>
+              <w:rPr>
+                <w:rFonts w:cs="Times New Roman"/>
+              </w:rPr>
+            </w:pPr>
+            <w:r>
+              <w:rPr>
+                <w:rFonts w:cs="Times New Roman"/>
+              </w:rPr>
+              <w:t>20</w:t>
+            </w:r>
+          </w:p>
+        </w:tc>
+        <w:tc>
+          <w:tcPr>
+            <w:tcW w:w="1020" w:type="dxa"/>
+            <w:tcBorders>
+              <w:top w:val="nil"/>
+              <w:left w:val="nil"/>
+              <w:bottom w:val="nil"/>
+              <w:right w:val="nil"/>
+            </w:tcBorders>
+          </w:tcPr>
+          <w:p>
+            <w:pPr>
+              <w:rPr>
+                <w:rFonts w:cs="Times New Roman"/>
+              </w:rPr>
+            </w:pPr>
+            <w:r>
+              <w:rPr>
+                <w:rFonts w:cs="Times New Roman"/>
+              </w:rPr>
+              <w:t>150</w:t>
+            </w:r>
+          </w:p>
+        </w:tc>
+        <w:tc>
+          <w:tcPr>
+            <w:tcW w:w="1652" w:type="dxa"/>
+            <w:tcBorders>
+              <w:top w:val="nil"/>
+              <w:left w:val="nil"/>
+              <w:bottom w:val="nil"/>
+              <w:right w:val="nil"/>
+            </w:tcBorders>
+          </w:tcPr>
+          <w:p>
+            <w:pPr>
+              <w:rPr>
+                <w:rFonts w:cs="Times New Roman"/>
+              </w:rPr>
+            </w:pPr>
+            <w:r>
+              <w:rPr>
+                <w:rFonts w:cs="Times New Roman"/>
+              </w:rPr>
+              <w:t>4</w:t>
+            </w:r>
+          </w:p>
+        </w:tc>
+        <w:tc>
+          <w:tcPr>
+            <w:tcW w:w="1336" w:type="dxa"/>
+            <w:tcBorders>
+              <w:top w:val="nil"/>
+              <w:left w:val="nil"/>
+              <w:bottom w:val="nil"/>
+              <w:right w:val="nil"/>
+            </w:tcBorders>
+          </w:tcPr>
+          <w:p>
+            <w:pPr>
+              <w:rPr>
+                <w:rFonts w:cs="Times New Roman"/>
+              </w:rPr>
+            </w:pPr>
+            <w:r>
+              <w:rPr>
+                <w:rFonts w:cs="Times New Roman"/>
+              </w:rPr>
+              <w:t>11</w:t>
+            </w:r>
+          </w:p>
+        </w:tc>
+        <w:tc>
+          <w:tcPr>
+            <w:tcW w:w="1336" w:type="dxa"/>
+            <w:tcBorders>
+              <w:top w:val="nil"/>
+              <w:left w:val="nil"/>
+              <w:bottom w:val="nil"/>
+              <w:right w:val="nil"/>
+            </w:tcBorders>
+          </w:tcPr>
+          <w:p>
+            <w:pPr>
+              <w:rPr>
+                <w:rFonts w:cs="Times New Roman"/>
+              </w:rPr>
+            </w:pPr>
+            <w:r>
+              <w:rPr>
+                <w:rFonts w:cs="Times New Roman"/>
+              </w:rPr>
+              <w:t>4</w:t>
+            </w:r>
+          </w:p>
+        </w:tc>
+        <w:tc>
+          <w:tcPr>
+            <w:tcW w:w="1336" w:type="dxa"/>
+            <w:tcBorders>
+              <w:top w:val="nil"/>
+              <w:left w:val="nil"/>
+              <w:bottom w:val="nil"/>
+              <w:right w:val="nil"/>
+            </w:tcBorders>
+          </w:tcPr>
+          <w:p>
+            <w:pPr>
+              <w:rPr>
+                <w:rFonts w:cs="Times New Roman"/>
+              </w:rPr>
+            </w:pPr>
+            <w:r>
+              <w:rPr>
+                <w:rFonts w:cs="Times New Roman"/>
+              </w:rPr>
+              <w:t>350</w:t>
+            </w:r>
+          </w:p>
+        </w:tc>
+      </w:tr>
+      <w:tr>
+        <w:tc>
+          <w:tcPr>
+            <w:tcW w:w="1335" w:type="dxa"/>
+            <w:tcBorders>
+              <w:top w:val="nil"/>
+              <w:left w:val="nil"/>
+              <w:bottom w:val="nil"/>
+              <w:right w:val="nil"/>
+            </w:tcBorders>
+          </w:tcPr>
+          <w:p>
+            <w:pPr>
+              <w:jc w:val="both"/>
+              <w:rPr>
+                <w:rFonts w:cs="Times New Roman"/>
+              </w:rPr>
+            </w:pPr>
+            <w:r>
+              <w:rPr>
+                <w:rFonts w:cs="Times New Roman"/>
+              </w:rPr>
+              <w:t>Algo2</w:t>
+            </w:r>
+          </w:p>
+        </w:tc>
+        <w:tc>
+          <w:tcPr>
+            <w:tcW w:w="1335" w:type="dxa"/>
+            <w:tcBorders>
+              <w:top w:val="nil"/>
+              <w:left w:val="nil"/>
+              <w:bottom w:val="nil"/>
+              <w:right w:val="nil"/>
+            </w:tcBorders>
+          </w:tcPr>
+          <w:p>
+            <w:pPr>
+              <w:rPr>
+                <w:rFonts w:cs="Times New Roman"/>
+              </w:rPr>
+            </w:pPr>
+            <w:r>
+              <w:rPr>
+                <w:rFonts w:cs="Times New Roman"/>
+              </w:rPr>
+              <w:t>20</w:t>
+            </w:r>
+          </w:p>
+        </w:tc>
+        <w:tc>
+          <w:tcPr>
+            <w:tcW w:w="1020" w:type="dxa"/>
+            <w:tcBorders>
+              <w:top w:val="nil"/>
+              <w:left w:val="nil"/>
+              <w:bottom w:val="nil"/>
+              <w:right w:val="nil"/>
+            </w:tcBorders>
+          </w:tcPr>
+          <w:p>
+            <w:pPr>
+              <w:rPr>
+                <w:rFonts w:cs="Times New Roman"/>
+              </w:rPr>
+            </w:pPr>
+            <w:r>
+              <w:rPr>
+                <w:rFonts w:cs="Times New Roman"/>
+              </w:rPr>
+              <w:t>150</w:t>
+            </w:r>
+          </w:p>
+        </w:tc>
+        <w:tc>
+          <w:tcPr>
+            <w:tcW w:w="1652" w:type="dxa"/>
+            <w:tcBorders>
+              <w:top w:val="nil"/>
+              <w:left w:val="nil"/>
+              <w:bottom w:val="nil"/>
+              <w:right w:val="nil"/>
+            </w:tcBorders>
+          </w:tcPr>
+          <w:p>
+            <w:pPr>
+              <w:rPr>
+                <w:rFonts w:cs="Times New Roman"/>
+              </w:rPr>
+            </w:pPr>
+            <w:r>
+              <w:rPr>
+                <w:rFonts w:cs="Times New Roman"/>
+              </w:rPr>
+              <w:t>4</w:t>
+            </w:r>
+          </w:p>
+        </w:tc>
+        <w:tc>
+          <w:tcPr>
+            <w:tcW w:w="1336" w:type="dxa"/>
+            <w:tcBorders>
+              <w:top w:val="nil"/>
+              <w:left w:val="nil"/>
+              <w:bottom w:val="nil"/>
+              <w:right w:val="nil"/>
+            </w:tcBorders>
+          </w:tcPr>
+          <w:p>
+            <w:pPr>
+              <w:rPr>
+                <w:rFonts w:cs="Times New Roman"/>
+              </w:rPr>
+            </w:pPr>
+            <w:r>
+              <w:rPr>
+                <w:rFonts w:cs="Times New Roman"/>
+              </w:rPr>
+              <w:t>11</w:t>
+            </w:r>
+          </w:p>
+        </w:tc>
+        <w:tc>
+          <w:tcPr>
+            <w:tcW w:w="1336" w:type="dxa"/>
+            <w:tcBorders>
+              <w:top w:val="nil"/>
+              <w:left w:val="nil"/>
+              <w:bottom w:val="nil"/>
+              <w:right w:val="nil"/>
+            </w:tcBorders>
+          </w:tcPr>
+          <w:p>
+            <w:pPr>
+              <w:rPr>
+                <w:rFonts w:cs="Times New Roman"/>
+              </w:rPr>
+            </w:pPr>
+            <w:r>
+              <w:rPr>
+                <w:rFonts w:cs="Times New Roman"/>
+              </w:rPr>
+              <w:t>4</w:t>
+            </w:r>
+          </w:p>
+        </w:tc>
+        <w:tc>
+          <w:tcPr>
+            <w:tcW w:w="1336" w:type="dxa"/>
+            <w:tcBorders>
+              <w:top w:val="nil"/>
+              <w:left w:val="nil"/>
+              <w:bottom w:val="nil"/>
+              <w:right w:val="nil"/>
+            </w:tcBorders>
+          </w:tcPr>
+          <w:p>
+            <w:pPr>
+              <w:rPr>
+                <w:rFonts w:cs="Times New Roman"/>
+              </w:rPr>
+            </w:pPr>
+            <w:r>
+              <w:rPr>
+                <w:rFonts w:cs="Times New Roman"/>
+              </w:rPr>
+              <w:t>460</w:t>
+            </w:r>
+          </w:p>
+        </w:tc>
+      </w:tr>
+      <w:tr>
+        <w:tc>
+          <w:tcPr>
+            <w:tcW w:w="1335" w:type="dxa"/>
+            <w:tcBorders>
+              <w:top w:val="nil"/>
+              <w:left w:val="nil"/>
+              <w:bottom w:val="nil"/>
+              <w:right w:val="nil"/>
+            </w:tcBorders>
+          </w:tcPr>
+          <w:p>
+            <w:pPr>
+              <w:jc w:val="both"/>
+              <w:rPr>
+                <w:rFonts w:cs="Times New Roman"/>
+              </w:rPr>
+            </w:pPr>
+            <w:r>
+              <w:rPr>
+                <w:rFonts w:cs="Times New Roman"/>
+              </w:rPr>
+              <w:t>…</w:t>
+            </w:r>
+          </w:p>
+        </w:tc>
+        <w:tc>
+          <w:tcPr>
+            <w:tcW w:w="1335" w:type="dxa"/>
+            <w:tcBorders>
+              <w:top w:val="nil"/>
+              <w:left w:val="nil"/>
+              <w:bottom w:val="nil"/>
+              <w:right w:val="nil"/>
+            </w:tcBorders>
+          </w:tcPr>
+          <w:p>
+            <w:pPr>
+              <w:rPr>
+                <w:rFonts w:cs="Times New Roman"/>
+              </w:rPr>
+            </w:pPr>
+            <w:r>
+              <w:rPr>
+                <w:rFonts w:cs="Times New Roman"/>
+              </w:rPr>
+              <w:t>20</w:t>
+            </w:r>
+          </w:p>
+        </w:tc>
+        <w:tc>
+          <w:tcPr>
+            <w:tcW w:w="1020" w:type="dxa"/>
+            <w:tcBorders>
+              <w:top w:val="nil"/>
+              <w:left w:val="nil"/>
+              <w:bottom w:val="nil"/>
+              <w:right w:val="nil"/>
+            </w:tcBorders>
+          </w:tcPr>
+          <w:p>
+            <w:pPr>
+              <w:rPr>
+                <w:rFonts w:cs="Times New Roman"/>
+              </w:rPr>
+            </w:pPr>
+            <w:r>
+              <w:rPr>
+                <w:rFonts w:cs="Times New Roman"/>
+              </w:rPr>
+              <w:t>150</w:t>
+            </w:r>
+          </w:p>
+        </w:tc>
+        <w:tc>
+          <w:tcPr>
+            <w:tcW w:w="1652" w:type="dxa"/>
+            <w:tcBorders>
+              <w:top w:val="nil"/>
+              <w:left w:val="nil"/>
+              <w:bottom w:val="nil"/>
+              <w:right w:val="nil"/>
+            </w:tcBorders>
+          </w:tcPr>
+          <w:p>
+            <w:pPr>
+              <w:rPr>
+                <w:rFonts w:cs="Times New Roman"/>
+              </w:rPr>
+            </w:pPr>
+            <w:r>
+              <w:rPr>
+                <w:rFonts w:cs="Times New Roman"/>
+              </w:rPr>
+              <w:t>4</w:t>
+            </w:r>
+          </w:p>
+        </w:tc>
+        <w:tc>
+          <w:tcPr>
+            <w:tcW w:w="1336" w:type="dxa"/>
+            <w:tcBorders>
+              <w:top w:val="nil"/>
+              <w:left w:val="nil"/>
+              <w:bottom w:val="nil"/>
+              <w:right w:val="nil"/>
+            </w:tcBorders>
+          </w:tcPr>
+          <w:p>
+            <w:pPr>
+              <w:rPr>
+                <w:rFonts w:cs="Times New Roman"/>
+              </w:rPr>
+            </w:pPr>
+            <w:r>
+              <w:rPr>
+                <w:rFonts w:cs="Times New Roman"/>
+              </w:rPr>
+              <w:t>21</w:t>
+            </w:r>
+          </w:p>
+        </w:tc>
+        <w:tc>
+          <w:tcPr>
+            <w:tcW w:w="1336" w:type="dxa"/>
+            <w:tcBorders>
+              <w:top w:val="nil"/>
+              <w:left w:val="nil"/>
+              <w:bottom w:val="nil"/>
+              <w:right w:val="nil"/>
+            </w:tcBorders>
+          </w:tcPr>
+          <w:p>
+            <w:pPr>
+              <w:rPr>
+                <w:rFonts w:cs="Times New Roman"/>
+              </w:rPr>
+            </w:pPr>
+            <w:r>
+              <w:rPr>
+                <w:rFonts w:cs="Times New Roman"/>
+              </w:rPr>
+              <w:t>4</w:t>
+            </w:r>
+          </w:p>
+        </w:tc>
+        <w:tc>
+          <w:tcPr>
+            <w:tcW w:w="1336" w:type="dxa"/>
+            <w:tcBorders>
+              <w:top w:val="nil"/>
+              <w:left w:val="nil"/>
+              <w:bottom w:val="nil"/>
+              <w:right w:val="nil"/>
+            </w:tcBorders>
+          </w:tcPr>
+          <w:p>
+            <w:pPr>
+              <w:rPr>
+                <w:rFonts w:cs="Times New Roman"/>
+              </w:rPr>
+            </w:pPr>
+            <w:r>
+              <w:rPr>
+                <w:rFonts w:cs="Times New Roman"/>
+              </w:rPr>
+              <w:t>250</w:t>
+            </w:r>
+          </w:p>
+        </w:tc>
+      </w:tr>
+      <w:tr>
+        <w:tc>
+          <w:tcPr>
+            <w:tcW w:w="1335" w:type="dxa"/>
+            <w:tcBorders>
+              <w:top w:val="nil"/>
+              <w:left w:val="nil"/>
+              <w:bottom w:val="nil"/>
+              <w:right w:val="nil"/>
+            </w:tcBorders>
+          </w:tcPr>
+          <w:p>
+            <w:pPr>
+              <w:jc w:val="both"/>
+              <w:rPr>
+                <w:rFonts w:cs="Times New Roman"/>
+              </w:rPr>
+            </w:pPr>
+          </w:p>
+        </w:tc>
+        <w:tc>
+          <w:tcPr>
+            <w:tcW w:w="1335" w:type="dxa"/>
+            <w:tcBorders>
+              <w:top w:val="nil"/>
+              <w:left w:val="nil"/>
+              <w:bottom w:val="nil"/>
+              <w:right w:val="nil"/>
+            </w:tcBorders>
+          </w:tcPr>
+          <w:p>
+            <w:pPr>
+              <w:rPr>
+                <w:rFonts w:cs="Times New Roman"/>
+              </w:rPr>
+            </w:pPr>
+            <w:r>
+              <w:rPr>
+                <w:rFonts w:cs="Times New Roman"/>
+              </w:rPr>
+              <w:t>20</w:t>
+            </w:r>
+          </w:p>
+        </w:tc>
+        <w:tc>
+          <w:tcPr>
+            <w:tcW w:w="1020" w:type="dxa"/>
+            <w:tcBorders>
+              <w:top w:val="nil"/>
+              <w:left w:val="nil"/>
+              <w:bottom w:val="nil"/>
+              <w:right w:val="nil"/>
+            </w:tcBorders>
+          </w:tcPr>
+          <w:p>
+            <w:pPr>
+              <w:rPr>
+                <w:rFonts w:cs="Times New Roman"/>
+              </w:rPr>
+            </w:pPr>
+            <w:r>
+              <w:rPr>
+                <w:rFonts w:cs="Times New Roman"/>
+              </w:rPr>
+              <w:t>150</w:t>
+            </w:r>
+          </w:p>
+        </w:tc>
+        <w:tc>
+          <w:tcPr>
+            <w:tcW w:w="1652" w:type="dxa"/>
+            <w:tcBorders>
+              <w:top w:val="nil"/>
+              <w:left w:val="nil"/>
+              <w:bottom w:val="nil"/>
+              <w:right w:val="nil"/>
+            </w:tcBorders>
+          </w:tcPr>
+          <w:p>
+            <w:pPr>
+              <w:rPr>
+                <w:rFonts w:cs="Times New Roman"/>
+              </w:rPr>
+            </w:pPr>
+            <w:r>
+              <w:rPr>
+                <w:rFonts w:cs="Times New Roman"/>
+              </w:rPr>
+              <w:t>4</w:t>
+            </w:r>
+          </w:p>
+        </w:tc>
+        <w:tc>
+          <w:tcPr>
+            <w:tcW w:w="1336" w:type="dxa"/>
+            <w:tcBorders>
+              <w:top w:val="nil"/>
+              <w:left w:val="nil"/>
+              <w:bottom w:val="nil"/>
+              <w:right w:val="nil"/>
+            </w:tcBorders>
+          </w:tcPr>
+          <w:p>
+            <w:pPr>
+              <w:rPr>
+                <w:rFonts w:cs="Times New Roman"/>
+              </w:rPr>
+            </w:pPr>
+            <w:r>
+              <w:rPr>
+                <w:rFonts w:cs="Times New Roman"/>
+              </w:rPr>
+              <w:t>21</w:t>
+            </w:r>
+          </w:p>
+        </w:tc>
+        <w:tc>
+          <w:tcPr>
+            <w:tcW w:w="1336" w:type="dxa"/>
+            <w:tcBorders>
+              <w:top w:val="nil"/>
+              <w:left w:val="nil"/>
+              <w:bottom w:val="nil"/>
+              <w:right w:val="nil"/>
+            </w:tcBorders>
+          </w:tcPr>
+          <w:p>
+            <w:pPr>
+              <w:rPr>
+                <w:rFonts w:cs="Times New Roman"/>
+              </w:rPr>
+            </w:pPr>
+            <w:r>
+              <w:rPr>
+                <w:rFonts w:cs="Times New Roman"/>
+              </w:rPr>
+              <w:t>4</w:t>
+            </w:r>
+          </w:p>
+        </w:tc>
+        <w:tc>
+          <w:tcPr>
+            <w:tcW w:w="1336" w:type="dxa"/>
+            <w:tcBorders>
+              <w:top w:val="nil"/>
+              <w:left w:val="nil"/>
+              <w:bottom w:val="nil"/>
+              <w:right w:val="nil"/>
+            </w:tcBorders>
+          </w:tcPr>
+          <w:p>
+            <w:pPr>
+              <w:rPr>
+                <w:rFonts w:cs="Times New Roman"/>
+              </w:rPr>
+            </w:pPr>
+            <w:r>
+              <w:rPr>
+                <w:rFonts w:cs="Times New Roman"/>
+              </w:rPr>
+              <w:t>350</w:t>
+            </w:r>
+          </w:p>
+        </w:tc>
+      </w:tr>
+      <w:tr>
+        <w:tc>
+          <w:tcPr>
+            <w:tcW w:w="1335" w:type="dxa"/>
+            <w:tcBorders>
+              <w:top w:val="nil"/>
+              <w:left w:val="nil"/>
+              <w:bottom w:val="single" w:sz="4" w:space="0" w:color="auto"/>
+              <w:right w:val="nil"/>
+            </w:tcBorders>
+          </w:tcPr>
+          <w:p>
+            <w:pPr>
+              <w:jc w:val="both"/>
+              <w:rPr>
+                <w:rFonts w:cs="Times New Roman"/>
+              </w:rPr>
+            </w:pPr>
+          </w:p>
+        </w:tc>
+        <w:tc>
+          <w:tcPr>
+            <w:tcW w:w="1335" w:type="dxa"/>
+            <w:tcBorders>
+              <w:top w:val="nil"/>
+              <w:left w:val="nil"/>
+              <w:bottom w:val="single" w:sz="4" w:space="0" w:color="auto"/>
+              <w:right w:val="nil"/>
+            </w:tcBorders>
+          </w:tcPr>
+          <w:p>
+            <w:pPr>
+              <w:rPr>
+                <w:rFonts w:cs="Times New Roman"/>
+              </w:rPr>
+            </w:pPr>
+            <w:r>
+              <w:rPr>
+                <w:rFonts w:cs="Times New Roman"/>
+              </w:rPr>
+              <w:t>20</w:t>
+            </w:r>
+          </w:p>
+        </w:tc>
+        <w:tc>
+          <w:tcPr>
+            <w:tcW w:w="1020" w:type="dxa"/>
+            <w:tcBorders>
+              <w:top w:val="nil"/>
+              <w:left w:val="nil"/>
+              <w:bottom w:val="single" w:sz="4" w:space="0" w:color="auto"/>
+              <w:right w:val="nil"/>
+            </w:tcBorders>
+          </w:tcPr>
+          <w:p>
+            <w:pPr>
+              <w:rPr>
+                <w:rFonts w:cs="Times New Roman"/>
+              </w:rPr>
+            </w:pPr>
+            <w:r>
+              <w:rPr>
+                <w:rFonts w:cs="Times New Roman"/>
+              </w:rPr>
+              <w:t>150</w:t>
+            </w:r>
+          </w:p>
+        </w:tc>
+        <w:tc>
+          <w:tcPr>
+            <w:tcW w:w="1652" w:type="dxa"/>
+            <w:tcBorders>
+              <w:top w:val="nil"/>
+              <w:left w:val="nil"/>
+              <w:bottom w:val="single" w:sz="4" w:space="0" w:color="auto"/>
+              <w:right w:val="nil"/>
+            </w:tcBorders>
+          </w:tcPr>
+          <w:p>
+            <w:pPr>
+              <w:rPr>
+                <w:rFonts w:cs="Times New Roman"/>
+              </w:rPr>
+            </w:pPr>
+            <w:r>
+              <w:rPr>
+                <w:rFonts w:cs="Times New Roman"/>
+              </w:rPr>
+              <w:t>4</w:t>
+            </w:r>
+          </w:p>
+        </w:tc>
+        <w:tc>
+          <w:tcPr>
+            <w:tcW w:w="1336" w:type="dxa"/>
+            <w:tcBorders>
+              <w:top w:val="nil"/>
+              <w:left w:val="nil"/>
+              <w:bottom w:val="single" w:sz="4" w:space="0" w:color="auto"/>
+              <w:right w:val="nil"/>
+            </w:tcBorders>
+          </w:tcPr>
+          <w:p>
+            <w:pPr>
+              <w:rPr>
+                <w:rFonts w:cs="Times New Roman"/>
+              </w:rPr>
+            </w:pPr>
+            <w:r>
+              <w:rPr>
+                <w:rFonts w:cs="Times New Roman"/>
+              </w:rPr>
+              <w:t>21</w:t>
+            </w:r>
+          </w:p>
+        </w:tc>
+        <w:tc>
+          <w:tcPr>
+            <w:tcW w:w="1336" w:type="dxa"/>
+            <w:tcBorders>
+              <w:top w:val="nil"/>
+              <w:left w:val="nil"/>
+              <w:bottom w:val="single" w:sz="4" w:space="0" w:color="auto"/>
+              <w:right w:val="nil"/>
+            </w:tcBorders>
+          </w:tcPr>
+          <w:p>
+            <w:pPr>
+              <w:rPr>
+                <w:rFonts w:cs="Times New Roman"/>
+              </w:rPr>
+            </w:pPr>
+            <w:r>
+              <w:rPr>
+                <w:rFonts w:cs="Times New Roman"/>
+              </w:rPr>
+              <w:t>4</w:t>
+            </w:r>
+          </w:p>
+        </w:tc>
+        <w:tc>
+          <w:tcPr>
+            <w:tcW w:w="1336" w:type="dxa"/>
+            <w:tcBorders>
+              <w:top w:val="nil"/>
+              <w:left w:val="nil"/>
+              <w:bottom w:val="single" w:sz="4" w:space="0" w:color="auto"/>
+              <w:right w:val="nil"/>
+            </w:tcBorders>
+          </w:tcPr>
+          <w:p>
+            <w:pPr>
+              <w:rPr>
+                <w:rFonts w:cs="Times New Roman"/>
+              </w:rPr>
+            </w:pPr>
+            <w:r>
+              <w:rPr>
+                <w:rFonts w:cs="Times New Roman"/>
+              </w:rPr>
+              <w:t>460</w:t>
+            </w:r>
+          </w:p>
+        </w:tc>
+      </w:tr>
+    </w:tbl>
+    <w:p>
+      <w:pPr>
+        <w:rPr>
+          <w:rFonts w:cs="Times New Roman"/>
+        </w:rPr>
+      </w:pPr>
+      <w:bookmarkStart w:id="0" w:name="_GoBack"/>
+      <w:bookmarkEnd w:id="0"/>
+    </w:p>
+    <w:p>
+      <w:pPr>
+        <w:rPr>
+          <w:rFonts w:cs="Times New Roman"/>
+        </w:rPr>
+      </w:pPr>
+    </w:p>
+    <w:p>
+      <w:pPr>
+        <w:pStyle w:val="Caption"/>
+        <w:keepNext/>
+        <w:jc w:val="center"/>
+      </w:pPr>
+      <w:r>
+        <w:t xml:space="preserve">Table </w:t>
+      </w:r>
+      <w:r>
+        <w:t>5</w:t>
+      </w:r>
+      <w:r>
+        <w:t>: Results for calibration experiments with literature data</w:t>
       </w:r>
     </w:p>
     <w:tbl>
@@ -14569,13 +15790,14 @@
               <w:rPr>
                 <w:rFonts w:cs="Times New Roman"/>
               </w:rPr>
-              <w:t>Spacer</w:t>
-            </w:r>
-          </w:p>
-        </w:tc>
-        <w:tc>
-          <w:tcPr>
-            <w:tcW w:w="1335" w:type="dxa"/>
+              <w:t>Parameter</w:t>
+            </w:r>
+          </w:p>
+        </w:tc>
+        <w:tc>
+          <w:tcPr>
+            <w:tcW w:w="2671" w:type="dxa"/>
+            <w:gridSpan w:val="2"/>
             <w:tcBorders>
               <w:left w:val="nil"/>
               <w:bottom w:val="single" w:sz="4" w:space="0" w:color="auto"/>
@@ -14592,28 +15814,15 @@
             <w:r>
               <w:rPr>
                 <w:rFonts w:cs="Times New Roman"/>
-                <w:i/>
-              </w:rPr>
-              <w:t>L</w:t>
-            </w:r>
-            <w:r>
-              <w:rPr>
-                <w:rFonts w:cs="Times New Roman"/>
-                <w:vertAlign w:val="subscript"/>
-              </w:rPr>
-              <w:t>1</w:t>
-            </w:r>
-            <w:r>
-              <w:rPr>
-                <w:rFonts w:cs="Times New Roman"/>
-              </w:rPr>
-              <w:t xml:space="preserve"> / mm</w:t>
-            </w:r>
-          </w:p>
-        </w:tc>
-        <w:tc>
-          <w:tcPr>
-            <w:tcW w:w="1336" w:type="dxa"/>
+              </w:rPr>
+              <w:t>QD 1 [Zattoni]</w:t>
+            </w:r>
+          </w:p>
+        </w:tc>
+        <w:tc>
+          <w:tcPr>
+            <w:tcW w:w="2672" w:type="dxa"/>
+            <w:gridSpan w:val="2"/>
             <w:tcBorders>
               <w:left w:val="nil"/>
               <w:bottom w:val="single" w:sz="4" w:space="0" w:color="auto"/>
@@ -14630,28 +15839,15 @@
             <w:r>
               <w:rPr>
                 <w:rFonts w:cs="Times New Roman"/>
-                <w:i/>
-              </w:rPr>
-              <w:t>L</w:t>
-            </w:r>
-            <w:r>
-              <w:rPr>
-                <w:rFonts w:cs="Times New Roman"/>
-                <w:vertAlign w:val="subscript"/>
-              </w:rPr>
-              <w:t>2</w:t>
-            </w:r>
-            <w:r>
-              <w:rPr>
-                <w:rFonts w:cs="Times New Roman"/>
-              </w:rPr>
-              <w:t xml:space="preserve"> / mm</w:t>
-            </w:r>
-          </w:p>
-        </w:tc>
-        <w:tc>
-          <w:tcPr>
-            <w:tcW w:w="1336" w:type="dxa"/>
+              </w:rPr>
+              <w:t>QD 2 [Zattoni]</w:t>
+            </w:r>
+          </w:p>
+        </w:tc>
+        <w:tc>
+          <w:tcPr>
+            <w:tcW w:w="2672" w:type="dxa"/>
+            <w:gridSpan w:val="2"/>
             <w:tcBorders>
               <w:left w:val="nil"/>
               <w:bottom w:val="single" w:sz="4" w:space="0" w:color="auto"/>
@@ -14668,136 +15864,14 @@
             <w:r>
               <w:rPr>
                 <w:rFonts w:cs="Times New Roman"/>
-                <w:i/>
-              </w:rPr>
-              <w:t>L</w:t>
-            </w:r>
-            <w:r>
-              <w:rPr>
-                <w:rFonts w:cs="Times New Roman"/>
-                <w:vertAlign w:val="subscript"/>
-              </w:rPr>
-              <w:t>3</w:t>
-            </w:r>
-            <w:r>
-              <w:rPr>
-                <w:rFonts w:cs="Times New Roman"/>
-              </w:rPr>
-              <w:t xml:space="preserve"> / mm</w:t>
-            </w:r>
-          </w:p>
-        </w:tc>
-        <w:tc>
-          <w:tcPr>
-            <w:tcW w:w="1336" w:type="dxa"/>
-            <w:tcBorders>
-              <w:left w:val="nil"/>
-              <w:bottom w:val="single" w:sz="4" w:space="0" w:color="auto"/>
-              <w:right w:val="nil"/>
-            </w:tcBorders>
-          </w:tcPr>
-          <w:p>
-            <w:pPr>
-              <w:jc w:val="center"/>
-              <w:rPr>
-                <w:rFonts w:cs="Times New Roman"/>
-              </w:rPr>
-            </w:pPr>
-            <w:r>
-              <w:rPr>
-                <w:rFonts w:cs="Times New Roman"/>
-                <w:i/>
-              </w:rPr>
-              <w:t>b</w:t>
-            </w:r>
-            <w:r>
-              <w:rPr>
-                <w:rFonts w:cs="Times New Roman"/>
-                <w:vertAlign w:val="subscript"/>
-              </w:rPr>
-              <w:t>0</w:t>
-            </w:r>
-            <w:r>
-              <w:rPr>
-                <w:rFonts w:cs="Times New Roman"/>
-              </w:rPr>
-              <w:t xml:space="preserve"> / mm</w:t>
-            </w:r>
-          </w:p>
-        </w:tc>
-        <w:tc>
-          <w:tcPr>
-            <w:tcW w:w="1336" w:type="dxa"/>
-            <w:tcBorders>
-              <w:left w:val="nil"/>
-              <w:bottom w:val="single" w:sz="4" w:space="0" w:color="auto"/>
-              <w:right w:val="nil"/>
-            </w:tcBorders>
-          </w:tcPr>
-          <w:p>
-            <w:pPr>
-              <w:jc w:val="center"/>
-              <w:rPr>
-                <w:rFonts w:cs="Times New Roman"/>
-              </w:rPr>
-            </w:pPr>
-            <w:r>
-              <w:rPr>
-                <w:rFonts w:cs="Times New Roman"/>
-                <w:i/>
-              </w:rPr>
-              <w:t>b</w:t>
-            </w:r>
-            <w:r>
-              <w:rPr>
-                <w:rFonts w:cs="Times New Roman"/>
-                <w:vertAlign w:val="subscript"/>
-              </w:rPr>
-              <w:t>L</w:t>
-            </w:r>
-            <w:r>
-              <w:rPr>
-                <w:rFonts w:cs="Times New Roman"/>
-              </w:rPr>
-              <w:t xml:space="preserve"> / mm</w:t>
-            </w:r>
-          </w:p>
-        </w:tc>
-        <w:tc>
-          <w:tcPr>
-            <w:tcW w:w="1336" w:type="dxa"/>
-            <w:tcBorders>
-              <w:left w:val="nil"/>
-              <w:bottom w:val="single" w:sz="4" w:space="0" w:color="auto"/>
-              <w:right w:val="nil"/>
-            </w:tcBorders>
-          </w:tcPr>
-          <w:p>
-            <w:pPr>
-              <w:jc w:val="center"/>
-              <w:rPr>
-                <w:rFonts w:cs="Times New Roman"/>
-              </w:rPr>
-            </w:pPr>
-            <w:r>
-              <w:rPr>
-                <w:rFonts w:cs="Times New Roman"/>
-                <w:i/>
-              </w:rPr>
-              <w:t>w</w:t>
-            </w:r>
-            <w:r>
-              <w:rPr>
-                <w:rFonts w:cs="Times New Roman"/>
-                <w:vertAlign w:val="subscript"/>
-              </w:rPr>
-              <w:t>Spacer</w:t>
-            </w:r>
-            <w:r>
-              <w:rPr>
-                <w:rFonts w:cs="Times New Roman"/>
-              </w:rPr>
-              <w:t xml:space="preserve"> / µm</w:t>
+              </w:rPr>
+              <w:t xml:space="preserve">QD 3 </w:t>
+            </w:r>
+            <w:r>
+              <w:rPr>
+                <w:rFonts w:cs="Times New Roman"/>
+              </w:rPr>
+              <w:t>[Zattoni]</w:t>
             </w:r>
           </w:p>
         </w:tc>
@@ -14834,11 +15908,13 @@
             <w:pPr>
               <w:rPr>
                 <w:rFonts w:cs="Times New Roman"/>
-              </w:rPr>
-            </w:pPr>
-            <w:r>
-              <w:rPr>
-                <w:rFonts w:cs="Times New Roman"/>
+                <w:i/>
+              </w:rPr>
+            </w:pPr>
+            <w:r>
+              <w:rPr>
+                <w:rFonts w:cs="Times New Roman"/>
+                <w:i/>
               </w:rPr>
               <w:t>w</w:t>
             </w:r>
@@ -14857,11 +15933,13 @@
             <w:pPr>
               <w:rPr>
                 <w:rFonts w:cs="Times New Roman"/>
-              </w:rPr>
-            </w:pPr>
-            <w:r>
-              <w:rPr>
-                <w:rFonts w:cs="Times New Roman"/>
+                <w:i/>
+              </w:rPr>
+            </w:pPr>
+            <w:r>
+              <w:rPr>
+                <w:rFonts w:cs="Times New Roman"/>
+                <w:i/>
               </w:rPr>
               <w:t>V</w:t>
             </w:r>
@@ -14880,11 +15958,13 @@
             <w:pPr>
               <w:rPr>
                 <w:rFonts w:cs="Times New Roman"/>
-              </w:rPr>
-            </w:pPr>
-            <w:r>
-              <w:rPr>
-                <w:rFonts w:cs="Times New Roman"/>
+                <w:i/>
+              </w:rPr>
+            </w:pPr>
+            <w:r>
+              <w:rPr>
+                <w:rFonts w:cs="Times New Roman"/>
+                <w:i/>
               </w:rPr>
               <w:t>w</w:t>
             </w:r>
@@ -14903,11 +15983,13 @@
             <w:pPr>
               <w:rPr>
                 <w:rFonts w:cs="Times New Roman"/>
-              </w:rPr>
-            </w:pPr>
-            <w:r>
-              <w:rPr>
-                <w:rFonts w:cs="Times New Roman"/>
+                <w:i/>
+              </w:rPr>
+            </w:pPr>
+            <w:r>
+              <w:rPr>
+                <w:rFonts w:cs="Times New Roman"/>
+                <w:i/>
               </w:rPr>
               <w:t>V</w:t>
             </w:r>
@@ -14926,11 +16008,13 @@
             <w:pPr>
               <w:rPr>
                 <w:rFonts w:cs="Times New Roman"/>
-              </w:rPr>
-            </w:pPr>
-            <w:r>
-              <w:rPr>
-                <w:rFonts w:cs="Times New Roman"/>
+                <w:i/>
+              </w:rPr>
+            </w:pPr>
+            <w:r>
+              <w:rPr>
+                <w:rFonts w:cs="Times New Roman"/>
+                <w:i/>
               </w:rPr>
               <w:t>w</w:t>
             </w:r>
@@ -14949,11 +16033,13 @@
             <w:pPr>
               <w:rPr>
                 <w:rFonts w:cs="Times New Roman"/>
-              </w:rPr>
-            </w:pPr>
-            <w:r>
-              <w:rPr>
-                <w:rFonts w:cs="Times New Roman"/>
+                <w:i/>
+              </w:rPr>
+            </w:pPr>
+            <w:r>
+              <w:rPr>
+                <w:rFonts w:cs="Times New Roman"/>
+                <w:i/>
               </w:rPr>
               <w:t>V</w:t>
             </w:r>
@@ -15817,43 +16903,6 @@
           <w:rFonts w:cs="Times New Roman"/>
         </w:rPr>
       </w:pPr>
-      <w:r>
-        <w:rPr>
-          <w:rFonts w:cs="Times New Roman"/>
-        </w:rPr>
-        <w:t>Convergence for varying t0:</w:t>
-      </w:r>
-    </w:p>
-    <w:p>
-      <w:pPr>
-        <w:rPr>
-          <w:rFonts w:cs="Times New Roman"/>
-        </w:rPr>
-      </w:pPr>
-      <w:r>
-        <w:rPr>
-          <w:rFonts w:cs="Times New Roman"/>
-        </w:rPr>
-        <w:t>Variations of t0 for each algorithm V0(t0), w(t0)</w:t>
-      </w:r>
-      <w:r>
-        <w:rPr>
-          <w:rFonts w:cs="Times New Roman"/>
-        </w:rPr>
-        <w:t xml:space="preserve"> for </w:t>
-      </w:r>
-      <w:r>
-        <w:rPr>
-          <w:rFonts w:cs="Times New Roman"/>
-        </w:rPr>
-        <w:t>BSA1, BSA2, Ps</w:t>
-      </w:r>
-      <w:r>
-        <w:rPr>
-          <w:rFonts w:cs="Times New Roman"/>
-        </w:rPr>
-        <w:t xml:space="preserve"> own samples</w:t>
-      </w:r>
     </w:p>
     <w:p>
       <w:pPr>
@@ -15872,19 +16921,7 @@
         <w:rPr>
           <w:rFonts w:cs="Times New Roman"/>
         </w:rPr>
-        <w:t>Iterative Deltat parameter analysis</w:t>
-      </w:r>
-      <w:r>
-        <w:rPr>
-          <w:rFonts w:cs="Times New Roman"/>
-        </w:rPr>
-        <w:t xml:space="preserve"> (error consideration)</w:t>
-      </w:r>
-      <w:r>
-        <w:rPr>
-          <w:rFonts w:cs="Times New Roman"/>
-        </w:rPr>
-        <w:t>:</w:t>
+        <w:t>Convergence for varying t0:</w:t>
       </w:r>
     </w:p>
     <w:p>
@@ -15897,25 +16934,26 @@
         <w:rPr>
           <w:rFonts w:cs="Times New Roman"/>
         </w:rPr>
-        <w:t xml:space="preserve">Each parameter for each algorithm -&gt; 5 x </w:t>
-      </w:r>
-      <w:r>
-        <w:rPr>
-          <w:rFonts w:cs="Times New Roman"/>
-        </w:rPr>
-        <w:t>8</w:t>
-      </w:r>
-      <w:r>
-        <w:rPr>
-          <w:rFonts w:cs="Times New Roman"/>
-        </w:rPr>
-        <w:t xml:space="preserve"> curves</w:t>
-      </w:r>
-      <w:r>
-        <w:rPr>
-          <w:rFonts w:cs="Times New Roman"/>
-        </w:rPr>
-        <w:t xml:space="preserve"> BSA1</w:t>
+        <w:lastRenderedPageBreak/>
+        <w:t>Variations of t0 for each algorithm V0(t0), w(t0)</w:t>
+      </w:r>
+      <w:r>
+        <w:rPr>
+          <w:rFonts w:cs="Times New Roman"/>
+        </w:rPr>
+        <w:t xml:space="preserve"> for </w:t>
+      </w:r>
+      <w:r>
+        <w:rPr>
+          <w:rFonts w:cs="Times New Roman"/>
+        </w:rPr>
+        <w:t>BSA1, BSA2, Ps</w:t>
+      </w:r>
+      <w:r>
+        <w:rPr>
+          <w:rFonts w:cs="Times New Roman"/>
+        </w:rPr>
+        <w:t xml:space="preserve"> own samples</w:t>
       </w:r>
     </w:p>
     <w:p>
@@ -15929,15 +16967,25 @@
       <w:pPr>
         <w:rPr>
           <w:rFonts w:cs="Times New Roman"/>
-          <w:b/>
         </w:rPr>
       </w:pPr>
       <w:r>
         <w:rPr>
           <w:rFonts w:cs="Times New Roman"/>
-          <w:b/>
-        </w:rPr>
-        <w:t>Discussion</w:t>
+        </w:rPr>
+        <w:t>Iterative Deltat parameter analysis</w:t>
+      </w:r>
+      <w:r>
+        <w:rPr>
+          <w:rFonts w:cs="Times New Roman"/>
+        </w:rPr>
+        <w:t xml:space="preserve"> (error consideration)</w:t>
+      </w:r>
+      <w:r>
+        <w:rPr>
+          <w:rFonts w:cs="Times New Roman"/>
+        </w:rPr>
+        <w:t>:</w:t>
       </w:r>
     </w:p>
     <w:p>
@@ -15950,19 +16998,25 @@
         <w:rPr>
           <w:rFonts w:cs="Times New Roman"/>
         </w:rPr>
-        <w:t xml:space="preserve">Comparison of the </w:t>
-      </w:r>
-      <w:r>
-        <w:rPr>
-          <w:rFonts w:cs="Times New Roman"/>
-        </w:rPr>
-        <w:t>five</w:t>
-      </w:r>
-      <w:r>
-        <w:rPr>
-          <w:rFonts w:cs="Times New Roman"/>
-        </w:rPr>
-        <w:t xml:space="preserve"> discussed methods. </w:t>
+        <w:t xml:space="preserve">Each parameter for each algorithm -&gt; 5 x </w:t>
+      </w:r>
+      <w:r>
+        <w:rPr>
+          <w:rFonts w:cs="Times New Roman"/>
+        </w:rPr>
+        <w:t>8</w:t>
+      </w:r>
+      <w:r>
+        <w:rPr>
+          <w:rFonts w:cs="Times New Roman"/>
+        </w:rPr>
+        <w:t xml:space="preserve"> curves</w:t>
+      </w:r>
+      <w:r>
+        <w:rPr>
+          <w:rFonts w:cs="Times New Roman"/>
+        </w:rPr>
+        <w:t xml:space="preserve"> BSA1</w:t>
       </w:r>
     </w:p>
     <w:p>
@@ -15971,12 +17025,6 @@
           <w:rFonts w:cs="Times New Roman"/>
         </w:rPr>
       </w:pPr>
-      <w:r>
-        <w:rPr>
-          <w:rFonts w:cs="Times New Roman"/>
-        </w:rPr>
-        <w:t>Alternative hypothesis for the occurrence of the “void peak”.</w:t>
-      </w:r>
     </w:p>
     <w:p>
       <w:pPr>
@@ -15990,14 +17038,7 @@
           <w:rFonts w:cs="Times New Roman"/>
           <w:b/>
         </w:rPr>
-        <w:t>Conclusion</w:t>
-      </w:r>
-      <w:r>
-        <w:rPr>
-          <w:rFonts w:cs="Times New Roman"/>
-          <w:b/>
-        </w:rPr>
-        <w:t>s</w:t>
+        <w:t>Discussion</w:t>
       </w:r>
     </w:p>
     <w:p>
@@ -16010,6 +17051,66 @@
         <w:rPr>
           <w:rFonts w:cs="Times New Roman"/>
         </w:rPr>
+        <w:t xml:space="preserve">Comparison of the </w:t>
+      </w:r>
+      <w:r>
+        <w:rPr>
+          <w:rFonts w:cs="Times New Roman"/>
+        </w:rPr>
+        <w:t>five</w:t>
+      </w:r>
+      <w:r>
+        <w:rPr>
+          <w:rFonts w:cs="Times New Roman"/>
+        </w:rPr>
+        <w:t xml:space="preserve"> discussed methods. </w:t>
+      </w:r>
+    </w:p>
+    <w:p>
+      <w:pPr>
+        <w:rPr>
+          <w:rFonts w:cs="Times New Roman"/>
+        </w:rPr>
+      </w:pPr>
+      <w:r>
+        <w:rPr>
+          <w:rFonts w:cs="Times New Roman"/>
+        </w:rPr>
+        <w:t>Alternative hypothesis for the occurrence of the “void peak”.</w:t>
+      </w:r>
+    </w:p>
+    <w:p>
+      <w:pPr>
+        <w:rPr>
+          <w:rFonts w:cs="Times New Roman"/>
+          <w:b/>
+        </w:rPr>
+      </w:pPr>
+      <w:r>
+        <w:rPr>
+          <w:rFonts w:cs="Times New Roman"/>
+          <w:b/>
+        </w:rPr>
+        <w:t>Conclusion</w:t>
+      </w:r>
+      <w:r>
+        <w:rPr>
+          <w:rFonts w:cs="Times New Roman"/>
+          <w:b/>
+        </w:rPr>
+        <w:t>s</w:t>
+      </w:r>
+    </w:p>
+    <w:p>
+      <w:pPr>
+        <w:rPr>
+          <w:rFonts w:cs="Times New Roman"/>
+        </w:rPr>
+      </w:pPr>
+      <w:r>
+        <w:rPr>
+          <w:rFonts w:cs="Times New Roman"/>
+        </w:rPr>
         <w:t xml:space="preserve">We have shown that </w:t>
       </w:r>
       <w:r>
@@ -16136,14 +17237,7 @@
         <w:rPr>
           <w:rFonts w:cs="Times New Roman"/>
         </w:rPr>
-        <w:t xml:space="preserve"> the software </w:t>
-      </w:r>
-      <w:r>
-        <w:rPr>
-          <w:rFonts w:cs="Times New Roman"/>
-        </w:rPr>
-        <w:lastRenderedPageBreak/>
-        <w:t xml:space="preserve">will be continued, considering the following list of features </w:t>
+        <w:t xml:space="preserve"> the software will be continued, considering the following list of features </w:t>
       </w:r>
       <w:r>
         <w:rPr>
@@ -16237,8 +17331,6 @@
         </w:rPr>
         <w:t xml:space="preserve"> xxx</w:t>
       </w:r>
-      <w:bookmarkStart w:id="0" w:name="_GoBack"/>
-      <w:bookmarkEnd w:id="0"/>
       <w:r>
         <w:rPr>
           <w:rFonts w:cs="Times New Roman"/>
@@ -16899,6 +17991,7 @@
           <w:kern w:val="22"/>
           <w:szCs w:val="19"/>
         </w:rPr>
+        <w:lastRenderedPageBreak/>
         <w:t>This work was generously supported by the DFG (Deutsche Forschungsgemeinschaft) within the SFB 1214, project B6.</w:t>
       </w:r>
       <w:r>
@@ -18426,7 +19519,7 @@
 </file>
 
 <file path=customXml/itemProps1.xml><?xml version="1.0" encoding="utf-8"?>
-<ds:datastoreItem xmlns:ds="http://schemas.openxmlformats.org/officeDocument/2006/customXml" ds:itemID="{72D55052-649F-425F-B414-7EB54729A43F}">
+<ds:datastoreItem xmlns:ds="http://schemas.openxmlformats.org/officeDocument/2006/customXml" ds:itemID="{A558A950-FE12-4794-974F-7B9298CF9386}">
   <ds:schemaRefs>
     <ds:schemaRef ds:uri="http://schemas.openxmlformats.org/officeDocument/2006/bibliography"/>
   </ds:schemaRefs>

</xml_diff>

<commit_message>
Added time and parameter read outs from literature data.
</commit_message>
<xml_diff>
--- a/mainText/20200529_PaperTvoid_06.docx
+++ b/mainText/20200529_PaperTvoid_06.docx
@@ -1300,27 +1300,14 @@
       <w:r>
         <w:t xml:space="preserve">Figure </w:t>
       </w:r>
-      <w:r>
-        <w:fldChar w:fldCharType="begin"/>
-      </w:r>
-      <w:r>
-        <w:instrText xml:space="preserve"> SEQ Figure \* ARABIC </w:instrText>
-      </w:r>
-      <w:r>
-        <w:fldChar w:fldCharType="separate"/>
-      </w:r>
-      <w:r>
-        <w:rPr>
-          <w:noProof/>
-        </w:rPr>
-        <w:t>1</w:t>
-      </w:r>
-      <w:r>
-        <w:rPr>
-          <w:noProof/>
-        </w:rPr>
-        <w:fldChar w:fldCharType="end"/>
-      </w:r>
+      <w:fldSimple w:instr=" SEQ Figure \* ARABIC ">
+        <w:r>
+          <w:rPr>
+            <w:noProof/>
+          </w:rPr>
+          <w:t>1</w:t>
+        </w:r>
+      </w:fldSimple>
       <w:r>
         <w:t>.</w:t>
       </w:r>
@@ -2955,27 +2942,14 @@
       <w:r>
         <w:t xml:space="preserve">Figure </w:t>
       </w:r>
-      <w:r>
-        <w:fldChar w:fldCharType="begin"/>
-      </w:r>
-      <w:r>
-        <w:instrText xml:space="preserve"> SEQ Figure \* ARABIC </w:instrText>
-      </w:r>
-      <w:r>
-        <w:fldChar w:fldCharType="separate"/>
-      </w:r>
-      <w:r>
-        <w:rPr>
-          <w:noProof/>
-        </w:rPr>
-        <w:t>2</w:t>
-      </w:r>
-      <w:r>
-        <w:rPr>
-          <w:noProof/>
-        </w:rPr>
-        <w:fldChar w:fldCharType="end"/>
-      </w:r>
+      <w:fldSimple w:instr=" SEQ Figure \* ARABIC ">
+        <w:r>
+          <w:rPr>
+            <w:noProof/>
+          </w:rPr>
+          <w:t>2</w:t>
+        </w:r>
+      </w:fldSimple>
       <w:r>
         <w:t xml:space="preserve">: Relationship between R and </w:t>
       </w:r>
@@ -4013,27 +3987,14 @@
       <w:r>
         <w:t xml:space="preserve">Figure </w:t>
       </w:r>
-      <w:r>
-        <w:fldChar w:fldCharType="begin"/>
-      </w:r>
-      <w:r>
-        <w:instrText xml:space="preserve"> SEQ Figure \* ARABIC </w:instrText>
-      </w:r>
-      <w:r>
-        <w:fldChar w:fldCharType="separate"/>
-      </w:r>
-      <w:r>
-        <w:rPr>
-          <w:noProof/>
-        </w:rPr>
-        <w:t>3</w:t>
-      </w:r>
-      <w:r>
-        <w:rPr>
-          <w:noProof/>
-        </w:rPr>
-        <w:fldChar w:fldCharType="end"/>
-      </w:r>
+      <w:fldSimple w:instr=" SEQ Figure \* ARABIC ">
+        <w:r>
+          <w:rPr>
+            <w:noProof/>
+          </w:rPr>
+          <w:t>3</w:t>
+        </w:r>
+      </w:fldSimple>
       <w:r>
         <w:t xml:space="preserve">. Coordinate system with the shape description function </w:t>
       </w:r>
@@ -6107,27 +6068,14 @@
       <w:r>
         <w:t xml:space="preserve">Figure </w:t>
       </w:r>
-      <w:r>
-        <w:fldChar w:fldCharType="begin"/>
-      </w:r>
-      <w:r>
-        <w:instrText xml:space="preserve"> SEQ Figure \* ARABIC </w:instrText>
-      </w:r>
-      <w:r>
-        <w:fldChar w:fldCharType="separate"/>
-      </w:r>
-      <w:r>
-        <w:rPr>
-          <w:noProof/>
-        </w:rPr>
-        <w:t>4</w:t>
-      </w:r>
-      <w:r>
-        <w:rPr>
-          <w:noProof/>
-        </w:rPr>
-        <w:fldChar w:fldCharType="end"/>
-      </w:r>
+      <w:fldSimple w:instr=" SEQ Figure \* ARABIC ">
+        <w:r>
+          <w:rPr>
+            <w:noProof/>
+          </w:rPr>
+          <w:t>4</w:t>
+        </w:r>
+      </w:fldSimple>
       <w:r>
         <w:t>. User interface for the manual read</w:t>
       </w:r>
@@ -9755,6 +9703,8 @@
         </w:rPr>
         <w:t xml:space="preserve"> the supplementary information.</w:t>
       </w:r>
+      <w:bookmarkStart w:id="0" w:name="_GoBack"/>
+      <w:bookmarkEnd w:id="0"/>
     </w:p>
     <w:p>
       <w:pPr>
@@ -10944,7 +10894,13 @@
               <w:rPr>
                 <w:rFonts w:cs="Times New Roman"/>
               </w:rPr>
-              <w:t>B0</w:t>
+              <w:t>b</w:t>
+            </w:r>
+            <w:r>
+              <w:rPr>
+                <w:rFonts w:cs="Times New Roman"/>
+              </w:rPr>
+              <w:t>0</w:t>
             </w:r>
           </w:p>
         </w:tc>
@@ -11079,7 +11035,13 @@
               <w:rPr>
                 <w:rFonts w:cs="Times New Roman"/>
               </w:rPr>
-              <w:t>Bl</w:t>
+              <w:t>b</w:t>
+            </w:r>
+            <w:r>
+              <w:rPr>
+                <w:rFonts w:cs="Times New Roman"/>
+              </w:rPr>
+              <w:t>l</w:t>
             </w:r>
           </w:p>
         </w:tc>
@@ -12741,6 +12703,13 @@
     </w:p>
     <w:p>
       <w:pPr>
+        <w:rPr>
+          <w:rFonts w:cs="Times New Roman"/>
+        </w:rPr>
+      </w:pPr>
+    </w:p>
+    <w:p>
+      <w:pPr>
         <w:pStyle w:val="Caption"/>
         <w:keepNext/>
         <w:jc w:val="center"/>
@@ -12901,13 +12870,7 @@
               <w:rPr>
                 <w:rFonts w:cs="Times New Roman"/>
               </w:rPr>
-              <w:t>QD 1 [</w:t>
-            </w:r>
-            <w:r>
-              <w:rPr>
-                <w:rFonts w:cs="Times New Roman"/>
-              </w:rPr>
-              <w:t>Zattoni]</w:t>
+              <w:t>QD 1 [Zattoni]</w:t>
             </w:r>
           </w:p>
         </w:tc>
@@ -12931,19 +12894,7 @@
               <w:rPr>
                 <w:rFonts w:cs="Times New Roman"/>
               </w:rPr>
-              <w:t xml:space="preserve">QD </w:t>
-            </w:r>
-            <w:r>
-              <w:rPr>
-                <w:rFonts w:cs="Times New Roman"/>
-              </w:rPr>
-              <w:t>2</w:t>
-            </w:r>
-            <w:r>
-              <w:rPr>
-                <w:rFonts w:cs="Times New Roman"/>
-              </w:rPr>
-              <w:t xml:space="preserve"> [Zattoni]</w:t>
+              <w:t>QD 2 [Zattoni]</w:t>
             </w:r>
           </w:p>
         </w:tc>
@@ -12967,19 +12918,7 @@
               <w:rPr>
                 <w:rFonts w:cs="Times New Roman"/>
               </w:rPr>
-              <w:t xml:space="preserve">QD </w:t>
-            </w:r>
-            <w:r>
-              <w:rPr>
-                <w:rFonts w:cs="Times New Roman"/>
-              </w:rPr>
-              <w:t xml:space="preserve">3 </w:t>
-            </w:r>
-            <w:r>
-              <w:rPr>
-                <w:rFonts w:cs="Times New Roman"/>
-              </w:rPr>
-              <w:t>[Zattoni]</w:t>
+              <w:t>QD 3 [Zattoni]</w:t>
             </w:r>
           </w:p>
         </w:tc>
@@ -14660,19 +14599,7 @@
               <w:rPr>
                 <w:rFonts w:cs="Times New Roman"/>
               </w:rPr>
-              <w:t xml:space="preserve">Gold </w:t>
-            </w:r>
-            <w:r>
-              <w:rPr>
-                <w:rFonts w:cs="Times New Roman"/>
-              </w:rPr>
-              <w:t xml:space="preserve">2 </w:t>
-            </w:r>
-            <w:r>
-              <w:rPr>
-                <w:rFonts w:cs="Times New Roman"/>
-              </w:rPr>
-              <w:t>[Zattoni]</w:t>
+              <w:t>Gold 2 [Zattoni]</w:t>
             </w:r>
           </w:p>
         </w:tc>
@@ -14697,13 +14624,7 @@
               <w:rPr>
                 <w:rFonts w:cs="Times New Roman"/>
               </w:rPr>
-              <w:t xml:space="preserve">Gold 3 </w:t>
-            </w:r>
-            <w:r>
-              <w:rPr>
-                <w:rFonts w:cs="Times New Roman"/>
-              </w:rPr>
-              <w:t>[Zattoni]</w:t>
+              <w:t>Gold 3 [Zattoni]</w:t>
             </w:r>
           </w:p>
         </w:tc>
@@ -15728,8 +15649,6 @@
           <w:rFonts w:cs="Times New Roman"/>
         </w:rPr>
       </w:pPr>
-      <w:bookmarkStart w:id="0" w:name="_GoBack"/>
-      <w:bookmarkEnd w:id="0"/>
     </w:p>
     <w:p>
       <w:pPr>
@@ -15745,13 +15664,7 @@
         <w:jc w:val="center"/>
       </w:pPr>
       <w:r>
-        <w:t xml:space="preserve">Table </w:t>
-      </w:r>
-      <w:r>
-        <w:t>5</w:t>
-      </w:r>
-      <w:r>
-        <w:t>: Results for calibration experiments with literature data</w:t>
+        <w:t>Table 5: Results for calibration experiments with literature data</w:t>
       </w:r>
     </w:p>
     <w:tbl>
@@ -15865,13 +15778,7 @@
               <w:rPr>
                 <w:rFonts w:cs="Times New Roman"/>
               </w:rPr>
-              <w:t xml:space="preserve">QD 3 </w:t>
-            </w:r>
-            <w:r>
-              <w:rPr>
-                <w:rFonts w:cs="Times New Roman"/>
-              </w:rPr>
-              <w:t>[Zattoni]</w:t>
+              <w:t>QD 3 [Zattoni]</w:t>
             </w:r>
           </w:p>
         </w:tc>
@@ -16921,6 +16828,7 @@
         <w:rPr>
           <w:rFonts w:cs="Times New Roman"/>
         </w:rPr>
+        <w:lastRenderedPageBreak/>
         <w:t>Convergence for varying t0:</w:t>
       </w:r>
     </w:p>
@@ -16934,7 +16842,6 @@
         <w:rPr>
           <w:rFonts w:cs="Times New Roman"/>
         </w:rPr>
-        <w:lastRenderedPageBreak/>
         <w:t>Variations of t0 for each algorithm V0(t0), w(t0)</w:t>
       </w:r>
       <w:r>
@@ -17976,6 +17883,7 @@
           <w:rFonts w:cs="Times New Roman"/>
           <w:b/>
         </w:rPr>
+        <w:lastRenderedPageBreak/>
         <w:t>Acknowledgements</w:t>
       </w:r>
     </w:p>
@@ -17991,7 +17899,6 @@
           <w:kern w:val="22"/>
           <w:szCs w:val="19"/>
         </w:rPr>
-        <w:lastRenderedPageBreak/>
         <w:t>This work was generously supported by the DFG (Deutsche Forschungsgemeinschaft) within the SFB 1214, project B6.</w:t>
       </w:r>
       <w:r>
@@ -19519,7 +19426,7 @@
 </file>
 
 <file path=customXml/itemProps1.xml><?xml version="1.0" encoding="utf-8"?>
-<ds:datastoreItem xmlns:ds="http://schemas.openxmlformats.org/officeDocument/2006/customXml" ds:itemID="{A558A950-FE12-4794-974F-7B9298CF9386}">
+<ds:datastoreItem xmlns:ds="http://schemas.openxmlformats.org/officeDocument/2006/customXml" ds:itemID="{5024E167-C1D9-497C-9737-B1AF1AC7F73E}">
   <ds:schemaRefs>
     <ds:schemaRef ds:uri="http://schemas.openxmlformats.org/officeDocument/2006/bibliography"/>
   </ds:schemaRefs>

</xml_diff>

<commit_message>
Wrote something about the results
</commit_message>
<xml_diff>
--- a/mainText/20200529_PaperTvoid_06.docx
+++ b/mainText/20200529_PaperTvoid_06.docx
@@ -1300,14 +1300,27 @@
       <w:r>
         <w:t xml:space="preserve">Figure </w:t>
       </w:r>
-      <w:fldSimple w:instr=" SEQ Figure \* ARABIC ">
-        <w:r>
-          <w:rPr>
-            <w:noProof/>
-          </w:rPr>
-          <w:t>1</w:t>
-        </w:r>
-      </w:fldSimple>
+      <w:r>
+        <w:fldChar w:fldCharType="begin"/>
+      </w:r>
+      <w:r>
+        <w:instrText xml:space="preserve"> SEQ Figure \* ARABIC </w:instrText>
+      </w:r>
+      <w:r>
+        <w:fldChar w:fldCharType="separate"/>
+      </w:r>
+      <w:r>
+        <w:rPr>
+          <w:noProof/>
+        </w:rPr>
+        <w:t>1</w:t>
+      </w:r>
+      <w:r>
+        <w:rPr>
+          <w:noProof/>
+        </w:rPr>
+        <w:fldChar w:fldCharType="end"/>
+      </w:r>
       <w:r>
         <w:t>.</w:t>
       </w:r>
@@ -2942,14 +2955,27 @@
       <w:r>
         <w:t xml:space="preserve">Figure </w:t>
       </w:r>
-      <w:fldSimple w:instr=" SEQ Figure \* ARABIC ">
-        <w:r>
-          <w:rPr>
-            <w:noProof/>
-          </w:rPr>
-          <w:t>2</w:t>
-        </w:r>
-      </w:fldSimple>
+      <w:r>
+        <w:fldChar w:fldCharType="begin"/>
+      </w:r>
+      <w:r>
+        <w:instrText xml:space="preserve"> SEQ Figure \* ARABIC </w:instrText>
+      </w:r>
+      <w:r>
+        <w:fldChar w:fldCharType="separate"/>
+      </w:r>
+      <w:r>
+        <w:rPr>
+          <w:noProof/>
+        </w:rPr>
+        <w:t>2</w:t>
+      </w:r>
+      <w:r>
+        <w:rPr>
+          <w:noProof/>
+        </w:rPr>
+        <w:fldChar w:fldCharType="end"/>
+      </w:r>
       <w:r>
         <w:t xml:space="preserve">: Relationship between R and </w:t>
       </w:r>
@@ -3987,14 +4013,27 @@
       <w:r>
         <w:t xml:space="preserve">Figure </w:t>
       </w:r>
-      <w:fldSimple w:instr=" SEQ Figure \* ARABIC ">
-        <w:r>
-          <w:rPr>
-            <w:noProof/>
-          </w:rPr>
-          <w:t>3</w:t>
-        </w:r>
-      </w:fldSimple>
+      <w:r>
+        <w:fldChar w:fldCharType="begin"/>
+      </w:r>
+      <w:r>
+        <w:instrText xml:space="preserve"> SEQ Figure \* ARABIC </w:instrText>
+      </w:r>
+      <w:r>
+        <w:fldChar w:fldCharType="separate"/>
+      </w:r>
+      <w:r>
+        <w:rPr>
+          <w:noProof/>
+        </w:rPr>
+        <w:t>3</w:t>
+      </w:r>
+      <w:r>
+        <w:rPr>
+          <w:noProof/>
+        </w:rPr>
+        <w:fldChar w:fldCharType="end"/>
+      </w:r>
       <w:r>
         <w:t xml:space="preserve">. Coordinate system with the shape description function </w:t>
       </w:r>
@@ -6001,6 +6040,7 @@
         <w:keepLines/>
         <w:jc w:val="center"/>
       </w:pPr>
+      <w:bookmarkStart w:id="0" w:name="_GoBack"/>
       <w:r>
         <w:rPr>
           <w:rFonts w:cs="Times New Roman"/>
@@ -6008,9 +6048,9 @@
         </w:rPr>
         <w:drawing>
           <wp:inline distT="0" distB="0" distL="0" distR="0" wp14:anchorId="532208C2" wp14:editId="5BB6CA20">
-            <wp:extent cx="3755024" cy="2072292"/>
-            <wp:effectExtent l="0" t="0" r="0" b="4445"/>
-            <wp:docPr id="3" name="Picture 3" descr="E:\tvoidPaper\images\screenSelectionBW.jpg"/>
+            <wp:extent cx="5820676" cy="3216608"/>
+            <wp:effectExtent l="0" t="0" r="8890" b="3175"/>
+            <wp:docPr id="3" name="Picture 3"/>
             <wp:cNvGraphicFramePr>
               <a:graphicFrameLocks xmlns:a="http://schemas.openxmlformats.org/drawingml/2006/main" noChangeAspect="1"/>
             </wp:cNvGraphicFramePr>
@@ -6031,7 +6071,6 @@
                         </a:ext>
                       </a:extLst>
                     </a:blip>
-                    <a:srcRect/>
                     <a:stretch>
                       <a:fillRect/>
                     </a:stretch>
@@ -6039,7 +6078,7 @@
                   <pic:spPr bwMode="auto">
                     <a:xfrm>
                       <a:off x="0" y="0"/>
-                      <a:ext cx="3778042" cy="2084995"/>
+                      <a:ext cx="5828465" cy="3220912"/>
                     </a:xfrm>
                     <a:prstGeom prst="rect">
                       <a:avLst/>
@@ -6055,6 +6094,7 @@
           </wp:inline>
         </w:drawing>
       </w:r>
+      <w:bookmarkEnd w:id="0"/>
     </w:p>
     <w:p>
       <w:pPr>
@@ -6068,14 +6108,27 @@
       <w:r>
         <w:t xml:space="preserve">Figure </w:t>
       </w:r>
-      <w:fldSimple w:instr=" SEQ Figure \* ARABIC ">
-        <w:r>
-          <w:rPr>
-            <w:noProof/>
-          </w:rPr>
-          <w:t>4</w:t>
-        </w:r>
-      </w:fldSimple>
+      <w:r>
+        <w:fldChar w:fldCharType="begin"/>
+      </w:r>
+      <w:r>
+        <w:instrText xml:space="preserve"> SEQ Figure \* ARABIC </w:instrText>
+      </w:r>
+      <w:r>
+        <w:fldChar w:fldCharType="separate"/>
+      </w:r>
+      <w:r>
+        <w:rPr>
+          <w:noProof/>
+        </w:rPr>
+        <w:t>4</w:t>
+      </w:r>
+      <w:r>
+        <w:rPr>
+          <w:noProof/>
+        </w:rPr>
+        <w:fldChar w:fldCharType="end"/>
+      </w:r>
       <w:r>
         <w:t>. User interface for the manual read</w:t>
       </w:r>
@@ -6284,6 +6337,7 @@
         <w:jc w:val="center"/>
       </w:pPr>
       <w:r>
+        <w:lastRenderedPageBreak/>
         <w:t xml:space="preserve">Table 1: </w:t>
       </w:r>
       <w:r>
@@ -9293,7 +9347,6 @@
         <w:rPr>
           <w:rFonts w:cs="Times New Roman"/>
         </w:rPr>
-        <w:lastRenderedPageBreak/>
         <w:t>In addition, an</w:t>
       </w:r>
       <w:r>
@@ -9703,8 +9756,6 @@
         </w:rPr>
         <w:t xml:space="preserve"> the supplementary information.</w:t>
       </w:r>
-      <w:bookmarkStart w:id="0" w:name="_GoBack"/>
-      <w:bookmarkEnd w:id="0"/>
     </w:p>
     <w:p>
       <w:pPr>
@@ -9725,17 +9776,20 @@
       <w:pPr>
         <w:rPr>
           <w:rFonts w:cs="Times New Roman"/>
+          <w:highlight w:val="yellow"/>
         </w:rPr>
       </w:pPr>
       <w:r>
         <w:rPr>
           <w:rFonts w:cs="Times New Roman"/>
+          <w:highlight w:val="yellow"/>
         </w:rPr>
         <w:t xml:space="preserve">Own measurements, results with </w:t>
       </w:r>
       <w:r>
         <w:rPr>
           <w:rFonts w:cs="Times New Roman"/>
+          <w:highlight w:val="yellow"/>
         </w:rPr>
         <w:t>different algorithms</w:t>
       </w:r>
@@ -9749,60 +9803,70 @@
       <w:r>
         <w:rPr>
           <w:rFonts w:cs="Times New Roman"/>
+          <w:highlight w:val="yellow"/>
         </w:rPr>
         <w:t>BSA</w:t>
       </w:r>
       <w:r>
         <w:rPr>
           <w:rFonts w:cs="Times New Roman"/>
+          <w:highlight w:val="yellow"/>
         </w:rPr>
         <w:t>(</w:t>
       </w:r>
       <w:r>
         <w:rPr>
           <w:rFonts w:cs="Times New Roman"/>
+          <w:highlight w:val="yellow"/>
         </w:rPr>
         <w:t>3.5, 2</w:t>
       </w:r>
       <w:r>
         <w:rPr>
           <w:rFonts w:cs="Times New Roman"/>
+          <w:highlight w:val="yellow"/>
         </w:rPr>
         <w:t>.</w:t>
       </w:r>
       <w:r>
         <w:rPr>
           <w:rFonts w:cs="Times New Roman"/>
+          <w:highlight w:val="yellow"/>
         </w:rPr>
         <w:t>5</w:t>
       </w:r>
       <w:r>
         <w:rPr>
           <w:rFonts w:cs="Times New Roman"/>
+          <w:highlight w:val="yellow"/>
         </w:rPr>
         <w:t>)</w:t>
       </w:r>
       <w:r>
         <w:rPr>
           <w:rFonts w:cs="Times New Roman"/>
+          <w:highlight w:val="yellow"/>
         </w:rPr>
         <w:t xml:space="preserve">, </w:t>
       </w:r>
       <w:r>
         <w:rPr>
           <w:rFonts w:cs="Times New Roman"/>
+          <w:highlight w:val="yellow"/>
         </w:rPr>
         <w:t>PS</w:t>
       </w:r>
       <w:r>
         <w:rPr>
           <w:rFonts w:cs="Times New Roman"/>
+          <w:highlight w:val="yellow"/>
         </w:rPr>
         <w:t xml:space="preserve"> Vc = 0.5</w:t>
       </w:r>
       <w:r>
         <w:rPr>
           <w:rFonts w:cs="Times New Roman"/>
+          <w:highlight w:val="yellow"/>
         </w:rPr>
         <w:t>, 3 images here, all 9 in appendix</w:t>
       </w:r>
@@ -10018,6 +10082,7 @@
               <w:rPr>
                 <w:rFonts w:cs="Times New Roman"/>
               </w:rPr>
+              <w:lastRenderedPageBreak/>
               <w:t>t0</w:t>
             </w:r>
           </w:p>
@@ -12679,24 +12744,28 @@
       <w:r>
         <w:rPr>
           <w:rFonts w:cs="Times New Roman"/>
+          <w:highlight w:val="yellow"/>
         </w:rPr>
         <w:t xml:space="preserve">Reproduction with </w:t>
       </w:r>
       <w:r>
         <w:rPr>
           <w:rFonts w:cs="Times New Roman"/>
+          <w:highlight w:val="yellow"/>
         </w:rPr>
         <w:t>l</w:t>
       </w:r>
       <w:r>
         <w:rPr>
           <w:rFonts w:cs="Times New Roman"/>
+          <w:highlight w:val="yellow"/>
         </w:rPr>
         <w:t>iterature</w:t>
       </w:r>
       <w:r>
         <w:rPr>
           <w:rFonts w:cs="Times New Roman"/>
+          <w:highlight w:val="yellow"/>
         </w:rPr>
         <w:t xml:space="preserve"> data</w:t>
       </w:r>
@@ -15163,6 +15232,7 @@
               <w:rPr>
                 <w:rFonts w:cs="Times New Roman"/>
               </w:rPr>
+              <w:lastRenderedPageBreak/>
               <w:t>…</w:t>
             </w:r>
           </w:p>
@@ -16828,7 +16898,6 @@
         <w:rPr>
           <w:rFonts w:cs="Times New Roman"/>
         </w:rPr>
-        <w:lastRenderedPageBreak/>
         <w:t>Convergence for varying t0:</w:t>
       </w:r>
     </w:p>
@@ -17260,6 +17329,7 @@
         <w:rPr>
           <w:rFonts w:cs="Times New Roman"/>
         </w:rPr>
+        <w:lastRenderedPageBreak/>
         <w:t>C</w:t>
       </w:r>
       <w:r>
@@ -17883,7 +17953,6 @@
           <w:rFonts w:cs="Times New Roman"/>
           <w:b/>
         </w:rPr>
-        <w:lastRenderedPageBreak/>
         <w:t>Acknowledgements</w:t>
       </w:r>
     </w:p>
@@ -19426,7 +19495,7 @@
 </file>
 
 <file path=customXml/itemProps1.xml><?xml version="1.0" encoding="utf-8"?>
-<ds:datastoreItem xmlns:ds="http://schemas.openxmlformats.org/officeDocument/2006/customXml" ds:itemID="{5024E167-C1D9-497C-9737-B1AF1AC7F73E}">
+<ds:datastoreItem xmlns:ds="http://schemas.openxmlformats.org/officeDocument/2006/customXml" ds:itemID="{B2CA98DF-F9FA-40D7-AEBB-BBD19A14DB63}">
   <ds:schemaRefs>
     <ds:schemaRef ds:uri="http://schemas.openxmlformats.org/officeDocument/2006/bibliography"/>
   </ds:schemaRefs>

</xml_diff>